<commit_message>
Dodatne modifikacije na SRS v1.1
Za sada sadržaj stavke 3.2.3.3. obrisan, a stavka 3.2.3.1. modificirana
</commit_message>
<xml_diff>
--- a/Documents/SRS v1.1.docx
+++ b/Documents/SRS v1.1.docx
@@ -11756,8 +11756,6 @@
               </w:rPr>
               <w:t>Sistem administratoru omoguć</w:t>
             </w:r>
-            <w:bookmarkStart w:id="150" w:name="_GoBack"/>
-            <w:bookmarkEnd w:id="150"/>
             <w:r>
               <w:rPr>
                 <w:rFonts w:asciiTheme="majorHAnsi" w:hAnsiTheme="majorHAnsi"/>
@@ -12146,7 +12144,7 @@
       <w:pPr>
         <w:pStyle w:val="Podpodnaslov"/>
       </w:pPr>
-      <w:bookmarkStart w:id="151" w:name="_Toc418037888"/>
+      <w:bookmarkStart w:id="150" w:name="_Toc418037888"/>
       <w:r>
         <w:t>3.2.</w:t>
       </w:r>
@@ -12156,7 +12154,7 @@
       <w:r>
         <w:t>.3. Pretraživanje pacijenata (po opisu, imenu, IDu)</w:t>
       </w:r>
-      <w:bookmarkEnd w:id="151"/>
+      <w:bookmarkEnd w:id="150"/>
     </w:p>
     <w:p>
       <w:pPr>
@@ -12888,7 +12886,7 @@
       <w:pPr>
         <w:pStyle w:val="Podpodnaslov"/>
       </w:pPr>
-      <w:bookmarkStart w:id="152" w:name="_Toc418037889"/>
+      <w:bookmarkStart w:id="151" w:name="_Toc418037889"/>
       <w:r>
         <w:t>3.2.</w:t>
       </w:r>
@@ -12898,7 +12896,7 @@
       <w:r>
         <w:t>.4. Pregled informacija o pacijentu</w:t>
       </w:r>
-      <w:bookmarkEnd w:id="152"/>
+      <w:bookmarkEnd w:id="151"/>
     </w:p>
     <w:p>
       <w:pPr>
@@ -13478,9 +13476,9 @@
           <w:rFonts w:eastAsia="Trebuchet MS"/>
         </w:rPr>
       </w:pPr>
-      <w:bookmarkStart w:id="153" w:name="h.uuef2vh99jf9" w:colFirst="0" w:colLast="0"/>
-      <w:bookmarkStart w:id="154" w:name="_Toc418037890"/>
-      <w:bookmarkEnd w:id="153"/>
+      <w:bookmarkStart w:id="152" w:name="h.uuef2vh99jf9" w:colFirst="0" w:colLast="0"/>
+      <w:bookmarkStart w:id="153" w:name="_Toc418037890"/>
+      <w:bookmarkEnd w:id="152"/>
       <w:r>
         <w:rPr>
           <w:rFonts w:eastAsia="Trebuchet MS"/>
@@ -13493,17 +13491,17 @@
         </w:rPr>
         <w:t>janje tipovima zahvata</w:t>
       </w:r>
+      <w:bookmarkEnd w:id="153"/>
+    </w:p>
+    <w:p>
+      <w:pPr>
+        <w:pStyle w:val="Podpodnaslov"/>
+      </w:pPr>
+      <w:bookmarkStart w:id="154" w:name="_Toc418037891"/>
+      <w:r>
+        <w:t>3.2.3.1. Dodavanje različitih tipova zahvata</w:t>
+      </w:r>
       <w:bookmarkEnd w:id="154"/>
-    </w:p>
-    <w:p>
-      <w:pPr>
-        <w:pStyle w:val="Podpodnaslov"/>
-      </w:pPr>
-      <w:bookmarkStart w:id="155" w:name="_Toc418037891"/>
-      <w:r>
-        <w:t>3.2.3.1. Dodavanje različitih tipova zahvata</w:t>
-      </w:r>
-      <w:bookmarkEnd w:id="155"/>
     </w:p>
     <w:p>
       <w:pPr>
@@ -13691,6 +13689,32 @@
               <w:t xml:space="preserve"> Cijena zahvata</w:t>
             </w:r>
           </w:p>
+          <w:p>
+            <w:pPr>
+              <w:spacing w:line="240" w:lineRule="auto"/>
+            </w:pPr>
+            <w:r>
+              <w:t>● Id ili naziv materijala koji se koristi</w:t>
+            </w:r>
+            <w:r>
+              <w:t xml:space="preserve"> (opcionalno)</w:t>
+            </w:r>
+          </w:p>
+          <w:p>
+            <w:pPr>
+              <w:spacing w:line="240" w:lineRule="auto"/>
+            </w:pPr>
+            <w:r>
+              <w:t>● Količina materijala</w:t>
+            </w:r>
+          </w:p>
+          <w:p>
+            <w:pPr>
+              <w:spacing w:line="240" w:lineRule="auto"/>
+            </w:pPr>
+            <w:bookmarkStart w:id="155" w:name="_GoBack"/>
+            <w:bookmarkEnd w:id="155"/>
+          </w:p>
         </w:tc>
       </w:tr>
       <w:tr>
@@ -13769,6 +13793,14 @@
               <w:t>● Cijena zahvata mora biti u formatu broja sa maksimalno dva decimalna mjesta</w:t>
             </w:r>
           </w:p>
+          <w:p>
+            <w:pPr>
+              <w:spacing w:line="240" w:lineRule="auto"/>
+            </w:pPr>
+            <w:r>
+              <w:t>● Materijal mora postojati u bazi materijala i količina mora biti pozitivan broj</w:t>
+            </w:r>
+          </w:p>
         </w:tc>
       </w:tr>
       <w:tr>
@@ -13898,6 +13930,7 @@
               <w:rPr>
                 <w:b/>
               </w:rPr>
+              <w:lastRenderedPageBreak/>
               <w:t>Funkcionalni zahtjevi</w:t>
             </w:r>
           </w:p>
@@ -13953,7 +13986,6 @@
               <w:rPr>
                 <w:b/>
               </w:rPr>
-              <w:lastRenderedPageBreak/>
               <w:t>Prioritet realizacije</w:t>
             </w:r>
           </w:p>
@@ -14500,6 +14532,61 @@
         </w:tabs>
       </w:pPr>
     </w:p>
+    <w:p>
+      <w:pPr>
+        <w:tabs>
+          <w:tab w:val="right" w:pos="9180"/>
+        </w:tabs>
+      </w:pPr>
+    </w:p>
+    <w:p>
+      <w:pPr>
+        <w:tabs>
+          <w:tab w:val="right" w:pos="9180"/>
+        </w:tabs>
+      </w:pPr>
+    </w:p>
+    <w:p>
+      <w:pPr>
+        <w:pStyle w:val="Podnaslov"/>
+        <w:rPr>
+          <w:rFonts w:eastAsia="Trebuchet MS"/>
+        </w:rPr>
+      </w:pPr>
+      <w:bookmarkStart w:id="158" w:name="h.tnyvpmk9iwut" w:colFirst="0" w:colLast="0"/>
+      <w:bookmarkStart w:id="159" w:name="_Toc418037895"/>
+      <w:bookmarkEnd w:id="158"/>
+      <w:r>
+        <w:rPr>
+          <w:rFonts w:eastAsia="Trebuchet MS"/>
+        </w:rPr>
+        <w:t>3.2.4. Upravljanje zahvati</w:t>
+      </w:r>
+      <w:r>
+        <w:rPr>
+          <w:rFonts w:eastAsia="Trebuchet MS"/>
+        </w:rPr>
+        <w:t>ma nad pacijentima</w:t>
+      </w:r>
+      <w:bookmarkEnd w:id="159"/>
+    </w:p>
+    <w:p>
+      <w:pPr>
+        <w:pStyle w:val="Podpodnaslov"/>
+      </w:pPr>
+      <w:bookmarkStart w:id="160" w:name="_Toc418037896"/>
+      <w:r>
+        <w:t>3.2.4.1. Evidentiranje zahvata unutar posjete</w:t>
+      </w:r>
+      <w:bookmarkEnd w:id="160"/>
+    </w:p>
+    <w:p>
+      <w:pPr>
+        <w:tabs>
+          <w:tab w:val="right" w:pos="9180"/>
+        </w:tabs>
+      </w:pPr>
+    </w:p>
     <w:tbl>
       <w:tblPr>
         <w:tblW w:w="9000" w:type="dxa"/>
@@ -14532,15 +14619,9 @@
           </w:tcPr>
           <w:p>
             <w:pPr>
-              <w:tabs>
-                <w:tab w:val="right" w:pos="9180"/>
-              </w:tabs>
-              <w:spacing w:line="240" w:lineRule="auto"/>
-            </w:pPr>
-            <w:r>
-              <w:rPr>
-                <w:b/>
-              </w:rPr>
+              <w:pStyle w:val="Tekst"/>
+            </w:pPr>
+            <w:r>
               <w:t>Opis</w:t>
             </w:r>
           </w:p>
@@ -14557,13 +14638,10 @@
           </w:tcPr>
           <w:p>
             <w:pPr>
-              <w:tabs>
-                <w:tab w:val="right" w:pos="9180"/>
-              </w:tabs>
-              <w:spacing w:line="240" w:lineRule="auto"/>
-            </w:pPr>
-            <w:r>
-              <w:t>Korisnik ima mogućnost dodavanja materijala potrebnih za svaku vrstu zahvata</w:t>
+              <w:pStyle w:val="Tekst"/>
+            </w:pPr>
+            <w:r>
+              <w:t>Korisnik ima mogućnost evidencije o urađenim zahvatima za svaku posjetu</w:t>
             </w:r>
           </w:p>
         </w:tc>
@@ -14582,15 +14660,9 @@
           </w:tcPr>
           <w:p>
             <w:pPr>
-              <w:tabs>
-                <w:tab w:val="right" w:pos="9180"/>
-              </w:tabs>
-              <w:spacing w:line="240" w:lineRule="auto"/>
-            </w:pPr>
-            <w:r>
-              <w:rPr>
-                <w:b/>
-              </w:rPr>
+              <w:pStyle w:val="Tekst"/>
+            </w:pPr>
+            <w:r>
               <w:t>Preduslovi</w:t>
             </w:r>
           </w:p>
@@ -14607,24 +14679,31 @@
           </w:tcPr>
           <w:p>
             <w:pPr>
-              <w:tabs>
-                <w:tab w:val="right" w:pos="9180"/>
-              </w:tabs>
-              <w:spacing w:line="240" w:lineRule="auto"/>
-            </w:pPr>
-            <w:r>
-              <w:t>● Korisnik je prijavljen na sistem</w:t>
-            </w:r>
-          </w:p>
-          <w:p>
-            <w:pPr>
-              <w:tabs>
-                <w:tab w:val="right" w:pos="9180"/>
-              </w:tabs>
-              <w:spacing w:line="240" w:lineRule="auto"/>
-            </w:pPr>
-            <w:r>
-              <w:t>● Korisnik je pronašao i otvorio informacije o traženom zahvatu</w:t>
+              <w:pStyle w:val="Tekst"/>
+            </w:pPr>
+            <w:r>
+              <w:rPr>
+                <w:rFonts w:ascii="Times New Roman" w:hAnsi="Times New Roman"/>
+              </w:rPr>
+              <w:t>●</w:t>
+            </w:r>
+            <w:r>
+              <w:t xml:space="preserve"> Korisnik je prijavljen na sistem</w:t>
+            </w:r>
+          </w:p>
+          <w:p>
+            <w:pPr>
+              <w:pStyle w:val="Tekst"/>
+            </w:pPr>
+            <w:r>
+              <w:rPr>
+                <w:rFonts w:ascii="Times New Roman" w:hAnsi="Times New Roman"/>
+              </w:rPr>
+              <w:lastRenderedPageBreak/>
+              <w:t>●</w:t>
+            </w:r>
+            <w:r>
+              <w:t xml:space="preserve"> Korisnik unio podatke o posjeti</w:t>
             </w:r>
           </w:p>
         </w:tc>
@@ -14643,15 +14722,10 @@
           </w:tcPr>
           <w:p>
             <w:pPr>
-              <w:tabs>
-                <w:tab w:val="right" w:pos="9180"/>
-              </w:tabs>
-              <w:spacing w:line="240" w:lineRule="auto"/>
-            </w:pPr>
-            <w:r>
-              <w:rPr>
-                <w:b/>
-              </w:rPr>
+              <w:pStyle w:val="Tekst"/>
+            </w:pPr>
+            <w:r>
+              <w:lastRenderedPageBreak/>
               <w:t>Ulaz</w:t>
             </w:r>
           </w:p>
@@ -14668,24 +14742,62 @@
           </w:tcPr>
           <w:p>
             <w:pPr>
-              <w:tabs>
-                <w:tab w:val="right" w:pos="9180"/>
-              </w:tabs>
-              <w:spacing w:line="240" w:lineRule="auto"/>
-            </w:pPr>
-            <w:r>
-              <w:t>● Naziv materijala</w:t>
-            </w:r>
-          </w:p>
-          <w:p>
-            <w:pPr>
-              <w:tabs>
-                <w:tab w:val="right" w:pos="9180"/>
-              </w:tabs>
-              <w:spacing w:line="240" w:lineRule="auto"/>
-            </w:pPr>
-            <w:r>
-              <w:t>● Količina materijala</w:t>
+              <w:pStyle w:val="Tekst"/>
+            </w:pPr>
+            <w:r>
+              <w:rPr>
+                <w:rFonts w:ascii="Times New Roman" w:hAnsi="Times New Roman"/>
+              </w:rPr>
+              <w:t>●</w:t>
+            </w:r>
+            <w:r>
+              <w:t xml:space="preserve"> Podaci o zahvatu iz liste zahvata</w:t>
+            </w:r>
+          </w:p>
+          <w:p>
+            <w:pPr>
+              <w:pStyle w:val="Tekst"/>
+            </w:pPr>
+            <w:r>
+              <w:rPr>
+                <w:rFonts w:ascii="Times New Roman" w:hAnsi="Times New Roman"/>
+              </w:rPr>
+              <w:t>●</w:t>
+            </w:r>
+            <w:r>
+              <w:t xml:space="preserve"> Koli</w:t>
+            </w:r>
+            <w:r>
+              <w:rPr>
+                <w:rFonts w:cs="Cambria"/>
+              </w:rPr>
+              <w:t>č</w:t>
+            </w:r>
+            <w:r>
+              <w:t>ina utro</w:t>
+            </w:r>
+            <w:r>
+              <w:rPr>
+                <w:rFonts w:cs="Cambria"/>
+              </w:rPr>
+              <w:t>š</w:t>
+            </w:r>
+            <w:r>
+              <w:t>enih  materijala</w:t>
+            </w:r>
+          </w:p>
+          <w:p>
+            <w:pPr>
+              <w:pStyle w:val="Tekst"/>
+            </w:pPr>
+            <w:r>
+              <w:rPr>
+                <w:rFonts w:ascii="Times New Roman" w:hAnsi="Times New Roman"/>
+              </w:rPr>
+              <w:t>●</w:t>
+            </w:r>
+            <w:r>
+              <w:t xml:space="preserve"> Cijena svakog zahvata</w:t>
             </w:r>
           </w:p>
         </w:tc>
@@ -14704,15 +14816,9 @@
           </w:tcPr>
           <w:p>
             <w:pPr>
-              <w:tabs>
-                <w:tab w:val="right" w:pos="9180"/>
-              </w:tabs>
-              <w:spacing w:line="240" w:lineRule="auto"/>
-            </w:pPr>
-            <w:r>
-              <w:rPr>
-                <w:b/>
-              </w:rPr>
+              <w:pStyle w:val="Tekst"/>
+            </w:pPr>
+            <w:r>
               <w:t>Uslovi validacije</w:t>
             </w:r>
           </w:p>
@@ -14729,13 +14835,80 @@
           </w:tcPr>
           <w:p>
             <w:pPr>
-              <w:tabs>
-                <w:tab w:val="right" w:pos="9180"/>
-              </w:tabs>
-              <w:spacing w:line="240" w:lineRule="auto"/>
-            </w:pPr>
-            <w:r>
-              <w:t>● Podaci za naziv i količinu materijala moraju biti definisani</w:t>
+              <w:pStyle w:val="Tekst"/>
+            </w:pPr>
+            <w:r>
+              <w:rPr>
+                <w:rFonts w:ascii="Times New Roman" w:hAnsi="Times New Roman"/>
+              </w:rPr>
+              <w:t>●</w:t>
+            </w:r>
+            <w:r>
+              <w:t xml:space="preserve"> Koli</w:t>
+            </w:r>
+            <w:r>
+              <w:rPr>
+                <w:rFonts w:cs="Cambria"/>
+              </w:rPr>
+              <w:t>č</w:t>
+            </w:r>
+            <w:r>
+              <w:t>ina utro</w:t>
+            </w:r>
+            <w:r>
+              <w:rPr>
+                <w:rFonts w:cs="Cambria"/>
+              </w:rPr>
+              <w:t>š</w:t>
+            </w:r>
+            <w:r>
+              <w:t>enih materijala mora biti u formatu broja sa maksimalno dva decimalna mjesta</w:t>
+            </w:r>
+          </w:p>
+          <w:p>
+            <w:pPr>
+              <w:pStyle w:val="Tekst"/>
+            </w:pPr>
+            <w:r>
+              <w:rPr>
+                <w:rFonts w:ascii="Times New Roman" w:hAnsi="Times New Roman"/>
+              </w:rPr>
+              <w:t>●</w:t>
+            </w:r>
+            <w:r>
+              <w:t xml:space="preserve"> Za svaki materijal, koli</w:t>
+            </w:r>
+            <w:r>
+              <w:rPr>
+                <w:rFonts w:cs="Cambria"/>
+              </w:rPr>
+              <w:t>č</w:t>
+            </w:r>
+            <w:r>
+              <w:t>ina utro</w:t>
+            </w:r>
+            <w:r>
+              <w:rPr>
+                <w:rFonts w:cs="Cambria"/>
+              </w:rPr>
+              <w:t>š</w:t>
+            </w:r>
+            <w:r>
+              <w:t>enog materijala ne smije premašivati dostupu količinu materijala</w:t>
+            </w:r>
+          </w:p>
+          <w:p>
+            <w:pPr>
+              <w:pStyle w:val="Tekst"/>
+            </w:pPr>
+            <w:r>
+              <w:rPr>
+                <w:rFonts w:ascii="Times New Roman" w:hAnsi="Times New Roman"/>
+              </w:rPr>
+              <w:t>●</w:t>
+            </w:r>
+            <w:r>
+              <w:t xml:space="preserve"> Cijena zahvata mora biti u formatu broja sa maksimalno dva decimalna mjesta</w:t>
             </w:r>
           </w:p>
         </w:tc>
@@ -14754,15 +14927,9 @@
           </w:tcPr>
           <w:p>
             <w:pPr>
-              <w:tabs>
-                <w:tab w:val="right" w:pos="9180"/>
-              </w:tabs>
-              <w:spacing w:line="240" w:lineRule="auto"/>
-            </w:pPr>
-            <w:r>
-              <w:rPr>
-                <w:b/>
-              </w:rPr>
+              <w:pStyle w:val="Tekst"/>
+            </w:pPr>
+            <w:r>
               <w:t>Procesiranje</w:t>
             </w:r>
           </w:p>
@@ -14779,29 +14946,108 @@
           </w:tcPr>
           <w:p>
             <w:pPr>
-              <w:spacing w:line="240" w:lineRule="auto"/>
-            </w:pPr>
-            <w:r>
-              <w:t>● Korisnik vrši klik na odgovarajuće dugme “Dodaj materijale za zahvat”</w:t>
-            </w:r>
-          </w:p>
-          <w:p>
-            <w:pPr>
-              <w:spacing w:line="240" w:lineRule="auto"/>
-            </w:pPr>
-            <w:r>
-              <w:t>● Korisnik vrši unos materijala</w:t>
-            </w:r>
-          </w:p>
-          <w:p>
-            <w:pPr>
-              <w:tabs>
-                <w:tab w:val="right" w:pos="9180"/>
-              </w:tabs>
-              <w:spacing w:line="240" w:lineRule="auto"/>
-            </w:pPr>
-            <w:r>
-              <w:t>● Korisnik spašava podatke</w:t>
+              <w:pStyle w:val="Tekst"/>
+            </w:pPr>
+            <w:r>
+              <w:rPr>
+                <w:rFonts w:ascii="Times New Roman" w:hAnsi="Times New Roman"/>
+              </w:rPr>
+              <w:t>●</w:t>
+            </w:r>
+            <w:r>
+              <w:t xml:space="preserve"> Korisnik odabire posjetu na kojoj dodaje zahvate</w:t>
+            </w:r>
+          </w:p>
+          <w:p>
+            <w:pPr>
+              <w:pStyle w:val="Tekst"/>
+            </w:pPr>
+            <w:r>
+              <w:rPr>
+                <w:rFonts w:ascii="Times New Roman" w:hAnsi="Times New Roman"/>
+              </w:rPr>
+              <w:t>●</w:t>
+            </w:r>
+            <w:r>
+              <w:t xml:space="preserve"> Korisnik vr</w:t>
+            </w:r>
+            <w:r>
+              <w:rPr>
+                <w:rFonts w:cs="Cambria"/>
+              </w:rPr>
+              <w:t>š</w:t>
+            </w:r>
+            <w:r>
+              <w:t>i odabir zahvata iz liste zahvata</w:t>
+            </w:r>
+          </w:p>
+          <w:p>
+            <w:pPr>
+              <w:pStyle w:val="Tekst"/>
+            </w:pPr>
+            <w:r>
+              <w:rPr>
+                <w:rFonts w:ascii="Times New Roman" w:hAnsi="Times New Roman"/>
+              </w:rPr>
+              <w:t>●</w:t>
+            </w:r>
+            <w:r>
+              <w:t xml:space="preserve"> Korisnik unosi koli</w:t>
+            </w:r>
+            <w:r>
+              <w:rPr>
+                <w:rFonts w:cs="Cambria"/>
+              </w:rPr>
+              <w:t>č</w:t>
+            </w:r>
+            <w:r>
+              <w:t>inu utro</w:t>
+            </w:r>
+            <w:r>
+              <w:rPr>
+                <w:rFonts w:cs="Cambria"/>
+              </w:rPr>
+              <w:t>š</w:t>
+            </w:r>
+            <w:r>
+              <w:t>enih materijala</w:t>
+            </w:r>
+          </w:p>
+          <w:p>
+            <w:pPr>
+              <w:pStyle w:val="Tekst"/>
+            </w:pPr>
+            <w:r>
+              <w:rPr>
+                <w:rFonts w:ascii="Times New Roman" w:hAnsi="Times New Roman"/>
+              </w:rPr>
+              <w:t>●</w:t>
+            </w:r>
+            <w:r>
+              <w:t xml:space="preserve"> Korisnik unosi cijenu svakog obavljenog zahvata</w:t>
+            </w:r>
+          </w:p>
+          <w:p>
+            <w:pPr>
+              <w:pStyle w:val="Tekst"/>
+            </w:pPr>
+            <w:r>
+              <w:rPr>
+                <w:rFonts w:ascii="Times New Roman" w:hAnsi="Times New Roman"/>
+              </w:rPr>
+              <w:t>●</w:t>
+            </w:r>
+            <w:r>
+              <w:t xml:space="preserve"> Korisnik spa</w:t>
+            </w:r>
+            <w:r>
+              <w:rPr>
+                <w:rFonts w:cs="Cambria"/>
+              </w:rPr>
+              <w:t>š</w:t>
+            </w:r>
+            <w:r>
+              <w:t>ava podatke</w:t>
             </w:r>
           </w:p>
         </w:tc>
@@ -14820,15 +15066,9 @@
           </w:tcPr>
           <w:p>
             <w:pPr>
-              <w:tabs>
-                <w:tab w:val="right" w:pos="9180"/>
-              </w:tabs>
-              <w:spacing w:line="240" w:lineRule="auto"/>
-            </w:pPr>
-            <w:r>
-              <w:rPr>
-                <w:b/>
-              </w:rPr>
+              <w:pStyle w:val="Tekst"/>
+            </w:pPr>
+            <w:r>
               <w:t>Izlaz</w:t>
             </w:r>
           </w:p>
@@ -14845,13 +15085,16 @@
           </w:tcPr>
           <w:p>
             <w:pPr>
-              <w:tabs>
-                <w:tab w:val="right" w:pos="9180"/>
-              </w:tabs>
-              <w:spacing w:line="240" w:lineRule="auto"/>
-            </w:pPr>
-            <w:r>
-              <w:t>● Potvrda o dodavanju materijala</w:t>
+              <w:pStyle w:val="Tekst"/>
+            </w:pPr>
+            <w:r>
+              <w:rPr>
+                <w:rFonts w:ascii="Times New Roman" w:hAnsi="Times New Roman"/>
+              </w:rPr>
+              <w:t>●</w:t>
+            </w:r>
+            <w:r>
+              <w:t xml:space="preserve"> Potvrda o dodavanju zahvata za posjetu</w:t>
             </w:r>
           </w:p>
         </w:tc>
@@ -14870,15 +15113,9 @@
           </w:tcPr>
           <w:p>
             <w:pPr>
-              <w:tabs>
-                <w:tab w:val="right" w:pos="9180"/>
-              </w:tabs>
-              <w:spacing w:line="240" w:lineRule="auto"/>
-            </w:pPr>
-            <w:r>
-              <w:rPr>
-                <w:b/>
-              </w:rPr>
+              <w:pStyle w:val="Tekst"/>
+            </w:pPr>
+            <w:r>
               <w:t>Funkcionalni zahtjevi</w:t>
             </w:r>
           </w:p>
@@ -14895,25 +15132,18 @@
           </w:tcPr>
           <w:p>
             <w:pPr>
-              <w:tabs>
-                <w:tab w:val="right" w:pos="9180"/>
-              </w:tabs>
-              <w:spacing w:line="240" w:lineRule="auto"/>
-            </w:pPr>
-            <w:r>
-              <w:t>i. Sistem omogućava dodavanje potrebnih materijala za svaki zahvat ponaosob</w:t>
-            </w:r>
-          </w:p>
-          <w:p>
-            <w:pPr>
-              <w:tabs>
-                <w:tab w:val="right" w:pos="9180"/>
-              </w:tabs>
-              <w:spacing w:line="240" w:lineRule="auto"/>
-            </w:pPr>
-            <w:r>
-              <w:lastRenderedPageBreak/>
-              <w:t>ii. Ukoliko su uneseni podaci validni, sistem evidentira informacije o potrebnim materijalima za zahvat</w:t>
+              <w:pStyle w:val="Tekst"/>
+            </w:pPr>
+            <w:r>
+              <w:t>i. Sistem omogućava dodavanje obavljenih zahvata za svaku posjetu</w:t>
+            </w:r>
+          </w:p>
+          <w:p>
+            <w:pPr>
+              <w:pStyle w:val="Tekst"/>
+            </w:pPr>
+            <w:r>
+              <w:t>ii. Ukoliko su uneseni podaci validni, sistem evidentira informacije o zahvatu</w:t>
             </w:r>
           </w:p>
         </w:tc>
@@ -14932,676 +15162,9 @@
           </w:tcPr>
           <w:p>
             <w:pPr>
-              <w:tabs>
-                <w:tab w:val="right" w:pos="9180"/>
-              </w:tabs>
-              <w:spacing w:line="240" w:lineRule="auto"/>
-            </w:pPr>
-            <w:r>
-              <w:rPr>
-                <w:b/>
-              </w:rPr>
-              <w:lastRenderedPageBreak/>
-              <w:t>Prioritet realizacije</w:t>
-            </w:r>
-          </w:p>
-        </w:tc>
-        <w:tc>
-          <w:tcPr>
-            <w:tcW w:w="6390" w:type="dxa"/>
-            <w:tcMar>
-              <w:top w:w="100" w:type="dxa"/>
-              <w:left w:w="100" w:type="dxa"/>
-              <w:bottom w:w="100" w:type="dxa"/>
-              <w:right w:w="100" w:type="dxa"/>
-            </w:tcMar>
-          </w:tcPr>
-          <w:p>
-            <w:pPr>
-              <w:tabs>
-                <w:tab w:val="right" w:pos="9180"/>
-              </w:tabs>
-              <w:spacing w:line="240" w:lineRule="auto"/>
-            </w:pPr>
-            <w:r>
-              <w:t>1</w:t>
-            </w:r>
-          </w:p>
-        </w:tc>
-      </w:tr>
-    </w:tbl>
-    <w:p>
-      <w:pPr>
-        <w:tabs>
-          <w:tab w:val="right" w:pos="9180"/>
-        </w:tabs>
-      </w:pPr>
-    </w:p>
-    <w:p>
-      <w:pPr>
-        <w:tabs>
-          <w:tab w:val="right" w:pos="9180"/>
-        </w:tabs>
-      </w:pPr>
-    </w:p>
-    <w:p>
-      <w:pPr>
-        <w:pStyle w:val="Podnaslov"/>
-        <w:rPr>
-          <w:rFonts w:eastAsia="Trebuchet MS"/>
-        </w:rPr>
-      </w:pPr>
-      <w:bookmarkStart w:id="158" w:name="h.tnyvpmk9iwut" w:colFirst="0" w:colLast="0"/>
-      <w:bookmarkStart w:id="159" w:name="_Toc418037895"/>
-      <w:bookmarkEnd w:id="158"/>
-      <w:r>
-        <w:rPr>
-          <w:rFonts w:eastAsia="Trebuchet MS"/>
-        </w:rPr>
-        <w:t>3.2.4. Upravljanje zahvati</w:t>
-      </w:r>
-      <w:r>
-        <w:rPr>
-          <w:rFonts w:eastAsia="Trebuchet MS"/>
-        </w:rPr>
-        <w:t>ma nad pacijentima</w:t>
-      </w:r>
-      <w:bookmarkEnd w:id="159"/>
-    </w:p>
-    <w:p>
-      <w:pPr>
-        <w:pStyle w:val="Podpodnaslov"/>
-      </w:pPr>
-      <w:bookmarkStart w:id="160" w:name="_Toc418037896"/>
-      <w:r>
-        <w:t>3.2.4.1. Evidentiranje zahvata unutar posjete</w:t>
-      </w:r>
-      <w:bookmarkEnd w:id="160"/>
-    </w:p>
-    <w:p>
-      <w:pPr>
-        <w:tabs>
-          <w:tab w:val="right" w:pos="9180"/>
-        </w:tabs>
-      </w:pPr>
-    </w:p>
-    <w:tbl>
-      <w:tblPr>
-        <w:tblW w:w="9000" w:type="dxa"/>
-        <w:tblBorders>
-          <w:top w:val="single" w:sz="8" w:space="0" w:color="000000"/>
-          <w:left w:val="single" w:sz="8" w:space="0" w:color="000000"/>
-          <w:bottom w:val="single" w:sz="8" w:space="0" w:color="000000"/>
-          <w:right w:val="single" w:sz="8" w:space="0" w:color="000000"/>
-          <w:insideH w:val="single" w:sz="8" w:space="0" w:color="000000"/>
-          <w:insideV w:val="single" w:sz="8" w:space="0" w:color="000000"/>
-        </w:tblBorders>
-        <w:tblLayout w:type="fixed"/>
-        <w:tblLook w:val="0600" w:firstRow="0" w:lastRow="0" w:firstColumn="0" w:lastColumn="0" w:noHBand="1" w:noVBand="1"/>
-      </w:tblPr>
-      <w:tblGrid>
-        <w:gridCol w:w="2610"/>
-        <w:gridCol w:w="6390"/>
-      </w:tblGrid>
-      <w:tr>
-        <w:tc>
-          <w:tcPr>
-            <w:tcW w:w="2610" w:type="dxa"/>
-            <w:shd w:val="clear" w:color="auto" w:fill="CFE2F3"/>
-            <w:tcMar>
-              <w:top w:w="100" w:type="dxa"/>
-              <w:left w:w="100" w:type="dxa"/>
-              <w:bottom w:w="100" w:type="dxa"/>
-              <w:right w:w="100" w:type="dxa"/>
-            </w:tcMar>
-          </w:tcPr>
-          <w:p>
-            <w:pPr>
               <w:pStyle w:val="Tekst"/>
             </w:pPr>
             <w:r>
-              <w:t>Opis</w:t>
-            </w:r>
-          </w:p>
-        </w:tc>
-        <w:tc>
-          <w:tcPr>
-            <w:tcW w:w="6390" w:type="dxa"/>
-            <w:tcMar>
-              <w:top w:w="100" w:type="dxa"/>
-              <w:left w:w="100" w:type="dxa"/>
-              <w:bottom w:w="100" w:type="dxa"/>
-              <w:right w:w="100" w:type="dxa"/>
-            </w:tcMar>
-          </w:tcPr>
-          <w:p>
-            <w:pPr>
-              <w:pStyle w:val="Tekst"/>
-            </w:pPr>
-            <w:r>
-              <w:t>Korisnik ima mogućnost evidencije o urađenim zahvatima za svaku posjetu</w:t>
-            </w:r>
-          </w:p>
-        </w:tc>
-      </w:tr>
-      <w:tr>
-        <w:tc>
-          <w:tcPr>
-            <w:tcW w:w="2610" w:type="dxa"/>
-            <w:shd w:val="clear" w:color="auto" w:fill="CFE2F3"/>
-            <w:tcMar>
-              <w:top w:w="100" w:type="dxa"/>
-              <w:left w:w="100" w:type="dxa"/>
-              <w:bottom w:w="100" w:type="dxa"/>
-              <w:right w:w="100" w:type="dxa"/>
-            </w:tcMar>
-          </w:tcPr>
-          <w:p>
-            <w:pPr>
-              <w:pStyle w:val="Tekst"/>
-            </w:pPr>
-            <w:r>
-              <w:t>Preduslovi</w:t>
-            </w:r>
-          </w:p>
-        </w:tc>
-        <w:tc>
-          <w:tcPr>
-            <w:tcW w:w="6390" w:type="dxa"/>
-            <w:tcMar>
-              <w:top w:w="100" w:type="dxa"/>
-              <w:left w:w="100" w:type="dxa"/>
-              <w:bottom w:w="100" w:type="dxa"/>
-              <w:right w:w="100" w:type="dxa"/>
-            </w:tcMar>
-          </w:tcPr>
-          <w:p>
-            <w:pPr>
-              <w:pStyle w:val="Tekst"/>
-            </w:pPr>
-            <w:r>
-              <w:rPr>
-                <w:rFonts w:ascii="Times New Roman" w:hAnsi="Times New Roman"/>
-              </w:rPr>
-              <w:t>●</w:t>
-            </w:r>
-            <w:r>
-              <w:t xml:space="preserve"> Korisnik je prijavljen na sistem</w:t>
-            </w:r>
-          </w:p>
-          <w:p>
-            <w:pPr>
-              <w:pStyle w:val="Tekst"/>
-            </w:pPr>
-            <w:r>
-              <w:rPr>
-                <w:rFonts w:ascii="Times New Roman" w:hAnsi="Times New Roman"/>
-              </w:rPr>
-              <w:t>●</w:t>
-            </w:r>
-            <w:r>
-              <w:t xml:space="preserve"> Korisnik unio podatke o posjeti</w:t>
-            </w:r>
-          </w:p>
-        </w:tc>
-      </w:tr>
-      <w:tr>
-        <w:tc>
-          <w:tcPr>
-            <w:tcW w:w="2610" w:type="dxa"/>
-            <w:shd w:val="clear" w:color="auto" w:fill="CFE2F3"/>
-            <w:tcMar>
-              <w:top w:w="100" w:type="dxa"/>
-              <w:left w:w="100" w:type="dxa"/>
-              <w:bottom w:w="100" w:type="dxa"/>
-              <w:right w:w="100" w:type="dxa"/>
-            </w:tcMar>
-          </w:tcPr>
-          <w:p>
-            <w:pPr>
-              <w:pStyle w:val="Tekst"/>
-            </w:pPr>
-            <w:r>
-              <w:t>Ulaz</w:t>
-            </w:r>
-          </w:p>
-        </w:tc>
-        <w:tc>
-          <w:tcPr>
-            <w:tcW w:w="6390" w:type="dxa"/>
-            <w:tcMar>
-              <w:top w:w="100" w:type="dxa"/>
-              <w:left w:w="100" w:type="dxa"/>
-              <w:bottom w:w="100" w:type="dxa"/>
-              <w:right w:w="100" w:type="dxa"/>
-            </w:tcMar>
-          </w:tcPr>
-          <w:p>
-            <w:pPr>
-              <w:pStyle w:val="Tekst"/>
-            </w:pPr>
-            <w:r>
-              <w:rPr>
-                <w:rFonts w:ascii="Times New Roman" w:hAnsi="Times New Roman"/>
-              </w:rPr>
-              <w:t>●</w:t>
-            </w:r>
-            <w:r>
-              <w:t xml:space="preserve"> Podaci o zahvatu iz liste zahvata</w:t>
-            </w:r>
-          </w:p>
-          <w:p>
-            <w:pPr>
-              <w:pStyle w:val="Tekst"/>
-            </w:pPr>
-            <w:r>
-              <w:rPr>
-                <w:rFonts w:ascii="Times New Roman" w:hAnsi="Times New Roman"/>
-              </w:rPr>
-              <w:t>●</w:t>
-            </w:r>
-            <w:r>
-              <w:t xml:space="preserve"> Koli</w:t>
-            </w:r>
-            <w:r>
-              <w:rPr>
-                <w:rFonts w:cs="Cambria"/>
-              </w:rPr>
-              <w:t>č</w:t>
-            </w:r>
-            <w:r>
-              <w:t>ina utro</w:t>
-            </w:r>
-            <w:r>
-              <w:rPr>
-                <w:rFonts w:cs="Cambria"/>
-              </w:rPr>
-              <w:t>š</w:t>
-            </w:r>
-            <w:r>
-              <w:t>enih  materijala</w:t>
-            </w:r>
-          </w:p>
-          <w:p>
-            <w:pPr>
-              <w:pStyle w:val="Tekst"/>
-            </w:pPr>
-            <w:r>
-              <w:rPr>
-                <w:rFonts w:ascii="Times New Roman" w:hAnsi="Times New Roman"/>
-              </w:rPr>
-              <w:t>●</w:t>
-            </w:r>
-            <w:r>
-              <w:t xml:space="preserve"> Cijena svakog zahvata</w:t>
-            </w:r>
-          </w:p>
-        </w:tc>
-      </w:tr>
-      <w:tr>
-        <w:tc>
-          <w:tcPr>
-            <w:tcW w:w="2610" w:type="dxa"/>
-            <w:shd w:val="clear" w:color="auto" w:fill="CFE2F3"/>
-            <w:tcMar>
-              <w:top w:w="100" w:type="dxa"/>
-              <w:left w:w="100" w:type="dxa"/>
-              <w:bottom w:w="100" w:type="dxa"/>
-              <w:right w:w="100" w:type="dxa"/>
-            </w:tcMar>
-          </w:tcPr>
-          <w:p>
-            <w:pPr>
-              <w:pStyle w:val="Tekst"/>
-            </w:pPr>
-            <w:r>
-              <w:t>Uslovi validacije</w:t>
-            </w:r>
-          </w:p>
-        </w:tc>
-        <w:tc>
-          <w:tcPr>
-            <w:tcW w:w="6390" w:type="dxa"/>
-            <w:tcMar>
-              <w:top w:w="100" w:type="dxa"/>
-              <w:left w:w="100" w:type="dxa"/>
-              <w:bottom w:w="100" w:type="dxa"/>
-              <w:right w:w="100" w:type="dxa"/>
-            </w:tcMar>
-          </w:tcPr>
-          <w:p>
-            <w:pPr>
-              <w:pStyle w:val="Tekst"/>
-            </w:pPr>
-            <w:r>
-              <w:rPr>
-                <w:rFonts w:ascii="Times New Roman" w:hAnsi="Times New Roman"/>
-              </w:rPr>
-              <w:t>●</w:t>
-            </w:r>
-            <w:r>
-              <w:t xml:space="preserve"> Koli</w:t>
-            </w:r>
-            <w:r>
-              <w:rPr>
-                <w:rFonts w:cs="Cambria"/>
-              </w:rPr>
-              <w:t>č</w:t>
-            </w:r>
-            <w:r>
-              <w:t>ina utro</w:t>
-            </w:r>
-            <w:r>
-              <w:rPr>
-                <w:rFonts w:cs="Cambria"/>
-              </w:rPr>
-              <w:t>š</w:t>
-            </w:r>
-            <w:r>
-              <w:t>enih materijala mora biti u formatu broja sa maksimalno dva decimalna mjesta</w:t>
-            </w:r>
-          </w:p>
-          <w:p>
-            <w:pPr>
-              <w:pStyle w:val="Tekst"/>
-            </w:pPr>
-            <w:r>
-              <w:rPr>
-                <w:rFonts w:ascii="Times New Roman" w:hAnsi="Times New Roman"/>
-              </w:rPr>
-              <w:t>●</w:t>
-            </w:r>
-            <w:r>
-              <w:t xml:space="preserve"> Za svaki materijal, koli</w:t>
-            </w:r>
-            <w:r>
-              <w:rPr>
-                <w:rFonts w:cs="Cambria"/>
-              </w:rPr>
-              <w:t>č</w:t>
-            </w:r>
-            <w:r>
-              <w:t>ina utro</w:t>
-            </w:r>
-            <w:r>
-              <w:rPr>
-                <w:rFonts w:cs="Cambria"/>
-              </w:rPr>
-              <w:t>š</w:t>
-            </w:r>
-            <w:r>
-              <w:t>enog materijala ne smije premašivati dostupu količinu materijala</w:t>
-            </w:r>
-          </w:p>
-          <w:p>
-            <w:pPr>
-              <w:pStyle w:val="Tekst"/>
-            </w:pPr>
-            <w:r>
-              <w:rPr>
-                <w:rFonts w:ascii="Times New Roman" w:hAnsi="Times New Roman"/>
-              </w:rPr>
-              <w:t>●</w:t>
-            </w:r>
-            <w:r>
-              <w:t xml:space="preserve"> Cijena zahvata mora biti u formatu broja sa maksimalno dva decimalna mjesta</w:t>
-            </w:r>
-          </w:p>
-        </w:tc>
-      </w:tr>
-      <w:tr>
-        <w:tc>
-          <w:tcPr>
-            <w:tcW w:w="2610" w:type="dxa"/>
-            <w:shd w:val="clear" w:color="auto" w:fill="CFE2F3"/>
-            <w:tcMar>
-              <w:top w:w="100" w:type="dxa"/>
-              <w:left w:w="100" w:type="dxa"/>
-              <w:bottom w:w="100" w:type="dxa"/>
-              <w:right w:w="100" w:type="dxa"/>
-            </w:tcMar>
-          </w:tcPr>
-          <w:p>
-            <w:pPr>
-              <w:pStyle w:val="Tekst"/>
-            </w:pPr>
-            <w:r>
-              <w:t>Procesiranje</w:t>
-            </w:r>
-          </w:p>
-        </w:tc>
-        <w:tc>
-          <w:tcPr>
-            <w:tcW w:w="6390" w:type="dxa"/>
-            <w:tcMar>
-              <w:top w:w="100" w:type="dxa"/>
-              <w:left w:w="100" w:type="dxa"/>
-              <w:bottom w:w="100" w:type="dxa"/>
-              <w:right w:w="100" w:type="dxa"/>
-            </w:tcMar>
-          </w:tcPr>
-          <w:p>
-            <w:pPr>
-              <w:pStyle w:val="Tekst"/>
-            </w:pPr>
-            <w:r>
-              <w:rPr>
-                <w:rFonts w:ascii="Times New Roman" w:hAnsi="Times New Roman"/>
-              </w:rPr>
-              <w:t>●</w:t>
-            </w:r>
-            <w:r>
-              <w:t xml:space="preserve"> Korisnik odabire posjetu na kojoj dodaje zahvate</w:t>
-            </w:r>
-          </w:p>
-          <w:p>
-            <w:pPr>
-              <w:pStyle w:val="Tekst"/>
-            </w:pPr>
-            <w:r>
-              <w:rPr>
-                <w:rFonts w:ascii="Times New Roman" w:hAnsi="Times New Roman"/>
-              </w:rPr>
-              <w:t>●</w:t>
-            </w:r>
-            <w:r>
-              <w:t xml:space="preserve"> Korisnik vr</w:t>
-            </w:r>
-            <w:r>
-              <w:rPr>
-                <w:rFonts w:cs="Cambria"/>
-              </w:rPr>
-              <w:t>š</w:t>
-            </w:r>
-            <w:r>
-              <w:t>i odabir zahvata iz liste zahvata</w:t>
-            </w:r>
-          </w:p>
-          <w:p>
-            <w:pPr>
-              <w:pStyle w:val="Tekst"/>
-            </w:pPr>
-            <w:r>
-              <w:rPr>
-                <w:rFonts w:ascii="Times New Roman" w:hAnsi="Times New Roman"/>
-              </w:rPr>
-              <w:t>●</w:t>
-            </w:r>
-            <w:r>
-              <w:t xml:space="preserve"> Korisnik unosi koli</w:t>
-            </w:r>
-            <w:r>
-              <w:rPr>
-                <w:rFonts w:cs="Cambria"/>
-              </w:rPr>
-              <w:t>č</w:t>
-            </w:r>
-            <w:r>
-              <w:t>inu utro</w:t>
-            </w:r>
-            <w:r>
-              <w:rPr>
-                <w:rFonts w:cs="Cambria"/>
-              </w:rPr>
-              <w:t>š</w:t>
-            </w:r>
-            <w:r>
-              <w:t>enih materijala</w:t>
-            </w:r>
-          </w:p>
-          <w:p>
-            <w:pPr>
-              <w:pStyle w:val="Tekst"/>
-            </w:pPr>
-            <w:r>
-              <w:rPr>
-                <w:rFonts w:ascii="Times New Roman" w:hAnsi="Times New Roman"/>
-              </w:rPr>
-              <w:t>●</w:t>
-            </w:r>
-            <w:r>
-              <w:t xml:space="preserve"> Korisnik unosi cijenu svakog obavljenog zahvata</w:t>
-            </w:r>
-          </w:p>
-          <w:p>
-            <w:pPr>
-              <w:pStyle w:val="Tekst"/>
-            </w:pPr>
-            <w:r>
-              <w:rPr>
-                <w:rFonts w:ascii="Times New Roman" w:hAnsi="Times New Roman"/>
-              </w:rPr>
-              <w:t>●</w:t>
-            </w:r>
-            <w:r>
-              <w:t xml:space="preserve"> Korisnik spa</w:t>
-            </w:r>
-            <w:r>
-              <w:rPr>
-                <w:rFonts w:cs="Cambria"/>
-              </w:rPr>
-              <w:t>š</w:t>
-            </w:r>
-            <w:r>
-              <w:t>ava podatke</w:t>
-            </w:r>
-          </w:p>
-        </w:tc>
-      </w:tr>
-      <w:tr>
-        <w:tc>
-          <w:tcPr>
-            <w:tcW w:w="2610" w:type="dxa"/>
-            <w:shd w:val="clear" w:color="auto" w:fill="CFE2F3"/>
-            <w:tcMar>
-              <w:top w:w="100" w:type="dxa"/>
-              <w:left w:w="100" w:type="dxa"/>
-              <w:bottom w:w="100" w:type="dxa"/>
-              <w:right w:w="100" w:type="dxa"/>
-            </w:tcMar>
-          </w:tcPr>
-          <w:p>
-            <w:pPr>
-              <w:pStyle w:val="Tekst"/>
-            </w:pPr>
-            <w:r>
-              <w:t>Izlaz</w:t>
-            </w:r>
-          </w:p>
-        </w:tc>
-        <w:tc>
-          <w:tcPr>
-            <w:tcW w:w="6390" w:type="dxa"/>
-            <w:tcMar>
-              <w:top w:w="100" w:type="dxa"/>
-              <w:left w:w="100" w:type="dxa"/>
-              <w:bottom w:w="100" w:type="dxa"/>
-              <w:right w:w="100" w:type="dxa"/>
-            </w:tcMar>
-          </w:tcPr>
-          <w:p>
-            <w:pPr>
-              <w:pStyle w:val="Tekst"/>
-            </w:pPr>
-            <w:r>
-              <w:rPr>
-                <w:rFonts w:ascii="Times New Roman" w:hAnsi="Times New Roman"/>
-              </w:rPr>
-              <w:t>●</w:t>
-            </w:r>
-            <w:r>
-              <w:t xml:space="preserve"> Potvrda o dodavanju zahvata za posjetu</w:t>
-            </w:r>
-          </w:p>
-        </w:tc>
-      </w:tr>
-      <w:tr>
-        <w:tc>
-          <w:tcPr>
-            <w:tcW w:w="2610" w:type="dxa"/>
-            <w:shd w:val="clear" w:color="auto" w:fill="CFE2F3"/>
-            <w:tcMar>
-              <w:top w:w="100" w:type="dxa"/>
-              <w:left w:w="100" w:type="dxa"/>
-              <w:bottom w:w="100" w:type="dxa"/>
-              <w:right w:w="100" w:type="dxa"/>
-            </w:tcMar>
-          </w:tcPr>
-          <w:p>
-            <w:pPr>
-              <w:pStyle w:val="Tekst"/>
-            </w:pPr>
-            <w:r>
-              <w:t>Funkcionalni zahtjevi</w:t>
-            </w:r>
-          </w:p>
-        </w:tc>
-        <w:tc>
-          <w:tcPr>
-            <w:tcW w:w="6390" w:type="dxa"/>
-            <w:tcMar>
-              <w:top w:w="100" w:type="dxa"/>
-              <w:left w:w="100" w:type="dxa"/>
-              <w:bottom w:w="100" w:type="dxa"/>
-              <w:right w:w="100" w:type="dxa"/>
-            </w:tcMar>
-          </w:tcPr>
-          <w:p>
-            <w:pPr>
-              <w:pStyle w:val="Tekst"/>
-            </w:pPr>
-            <w:r>
-              <w:t>i. Sistem omogućava dodavanje obavljenih zahvata za svaku posjetu</w:t>
-            </w:r>
-          </w:p>
-          <w:p>
-            <w:pPr>
-              <w:pStyle w:val="Tekst"/>
-            </w:pPr>
-            <w:r>
-              <w:t>ii. Ukoliko su uneseni podaci validni, sistem evidentira informacije o zahvatu</w:t>
-            </w:r>
-          </w:p>
-        </w:tc>
-      </w:tr>
-      <w:tr>
-        <w:tc>
-          <w:tcPr>
-            <w:tcW w:w="2610" w:type="dxa"/>
-            <w:shd w:val="clear" w:color="auto" w:fill="CFE2F3"/>
-            <w:tcMar>
-              <w:top w:w="100" w:type="dxa"/>
-              <w:left w:w="100" w:type="dxa"/>
-              <w:bottom w:w="100" w:type="dxa"/>
-              <w:right w:w="100" w:type="dxa"/>
-            </w:tcMar>
-          </w:tcPr>
-          <w:p>
-            <w:pPr>
-              <w:pStyle w:val="Tekst"/>
-            </w:pPr>
-            <w:r>
-              <w:lastRenderedPageBreak/>
               <w:t>Prioritet realizacije</w:t>
             </w:r>
           </w:p>
@@ -15801,6 +15364,7 @@
               <w:cnfStyle w:val="000000000000" w:firstRow="0" w:lastRow="0" w:firstColumn="0" w:lastColumn="0" w:oddVBand="0" w:evenVBand="0" w:oddHBand="0" w:evenHBand="0" w:firstRowFirstColumn="0" w:firstRowLastColumn="0" w:lastRowFirstColumn="0" w:lastRowLastColumn="0"/>
             </w:pPr>
             <w:r>
+              <w:lastRenderedPageBreak/>
               <w:t>Termin posjete</w:t>
             </w:r>
           </w:p>
@@ -15834,6 +15398,7 @@
               <w:pStyle w:val="Tekst"/>
             </w:pPr>
             <w:r>
+              <w:lastRenderedPageBreak/>
               <w:t>Uslov validnosti</w:t>
             </w:r>
           </w:p>
@@ -16285,11 +15850,7 @@
               <w:cnfStyle w:val="000000000000" w:firstRow="0" w:lastRow="0" w:firstColumn="0" w:lastColumn="0" w:oddVBand="0" w:evenVBand="0" w:oddHBand="0" w:evenHBand="0" w:firstRowFirstColumn="0" w:firstRowLastColumn="0" w:lastRowFirstColumn="0" w:lastRowLastColumn="0"/>
             </w:pPr>
             <w:r>
-              <w:t xml:space="preserve">Sistem izlistava posjete koje imaju dijagnoze sa kriterijumom da se u njima nalaze unesene ključne </w:t>
-            </w:r>
-            <w:r>
-              <w:lastRenderedPageBreak/>
-              <w:t>riječi</w:t>
+              <w:t>Sistem izlistava posjete koje imaju dijagnoze sa kriterijumom da se u njima nalaze unesene ključne riječi</w:t>
             </w:r>
           </w:p>
         </w:tc>
@@ -16315,7 +15876,6 @@
               <w:pStyle w:val="Tekst"/>
             </w:pPr>
             <w:r>
-              <w:lastRenderedPageBreak/>
               <w:t>Izlaz</w:t>
             </w:r>
           </w:p>
@@ -16587,6 +16147,7 @@
               <w:rPr>
                 <w:rFonts w:ascii="Times New Roman" w:hAnsi="Times New Roman" w:cs="Times New Roman"/>
               </w:rPr>
+              <w:lastRenderedPageBreak/>
               <w:t>●</w:t>
             </w:r>
             <w:r>
@@ -16648,6 +16209,7 @@
                 <w:rFonts w:ascii="Cambria" w:hAnsi="Cambria"/>
                 <w:b/>
               </w:rPr>
+              <w:lastRenderedPageBreak/>
               <w:t>Ulaz</w:t>
             </w:r>
           </w:p>
@@ -17378,7 +16940,6 @@
                 <w:rFonts w:asciiTheme="majorHAnsi" w:hAnsiTheme="majorHAnsi"/>
                 <w:b/>
               </w:rPr>
-              <w:lastRenderedPageBreak/>
               <w:t>Preduslovi</w:t>
             </w:r>
           </w:p>
@@ -17830,6 +17391,7 @@
                 <w:rFonts w:asciiTheme="majorHAnsi" w:hAnsiTheme="majorHAnsi"/>
                 <w:b/>
               </w:rPr>
+              <w:lastRenderedPageBreak/>
               <w:t>Funkcionalni zahtjevi</w:t>
             </w:r>
           </w:p>
@@ -18674,7 +18236,6 @@
                 <w:b/>
                 <w:sz w:val="24"/>
               </w:rPr>
-              <w:lastRenderedPageBreak/>
               <w:t>Prioritet realizacije</w:t>
             </w:r>
           </w:p>
@@ -19100,6 +18661,7 @@
                 <w:b/>
                 <w:sz w:val="24"/>
               </w:rPr>
+              <w:lastRenderedPageBreak/>
               <w:t>Procesiranje</w:t>
             </w:r>
           </w:p>
@@ -19837,7 +19399,6 @@
                 <w:b/>
                 <w:sz w:val="24"/>
               </w:rPr>
-              <w:lastRenderedPageBreak/>
               <w:t>Izlaz</w:t>
             </w:r>
           </w:p>
@@ -20081,6 +19642,7 @@
               <w:cnfStyle w:val="000000000000" w:firstRow="0" w:lastRow="0" w:firstColumn="0" w:lastColumn="0" w:oddVBand="0" w:evenVBand="0" w:oddHBand="0" w:evenHBand="0" w:firstRowFirstColumn="0" w:firstRowLastColumn="0" w:lastRowFirstColumn="0" w:lastRowLastColumn="0"/>
             </w:pPr>
             <w:r>
+              <w:lastRenderedPageBreak/>
               <w:t>Komentar (da li je opasan ili štetan, da li je lomljiv...)</w:t>
             </w:r>
           </w:p>
@@ -20101,6 +19663,7 @@
               <w:pStyle w:val="Tekst"/>
             </w:pPr>
             <w:r>
+              <w:lastRenderedPageBreak/>
               <w:t>Uslov validnosti</w:t>
             </w:r>
           </w:p>
@@ -20533,11 +20096,7 @@
               <w:cnfStyle w:val="000000000000" w:firstRow="0" w:lastRow="0" w:firstColumn="0" w:lastColumn="0" w:oddVBand="0" w:evenVBand="0" w:oddHBand="0" w:evenHBand="0" w:firstRowFirstColumn="0" w:firstRowLastColumn="0" w:lastRowFirstColumn="0" w:lastRowLastColumn="0"/>
             </w:pPr>
             <w:r>
-              <w:t xml:space="preserve">Sistem traži potvrdu za brisanje, te ako je afirmativna, </w:t>
-            </w:r>
-            <w:r>
-              <w:lastRenderedPageBreak/>
-              <w:t>briše materija</w:t>
+              <w:t>Sistem traži potvrdu za brisanje, te ako je afirmativna, briše materija</w:t>
             </w:r>
           </w:p>
           <w:p>
@@ -20570,7 +20129,6 @@
               <w:pStyle w:val="Tekst"/>
             </w:pPr>
             <w:r>
-              <w:lastRenderedPageBreak/>
               <w:t>Izlaz</w:t>
             </w:r>
           </w:p>
@@ -20714,6 +20272,7 @@
                 <w:b/>
                 <w:shd w:val="clear" w:color="auto" w:fill="CFE2F3"/>
               </w:rPr>
+              <w:lastRenderedPageBreak/>
               <w:t>Opis</w:t>
             </w:r>
           </w:p>
@@ -21199,7 +20758,6 @@
           <w:noProof/>
           <w:lang w:val="en-US" w:eastAsia="en-US"/>
         </w:rPr>
-        <w:lastRenderedPageBreak/>
         <w:drawing>
           <wp:inline distT="114300" distB="114300" distL="114300" distR="114300">
             <wp:extent cx="5734050" cy="2705100"/>
@@ -21427,6 +20985,7 @@
                 <w:b/>
                 <w:shd w:val="clear" w:color="auto" w:fill="CFE2F3"/>
               </w:rPr>
+              <w:lastRenderedPageBreak/>
               <w:t>Ulaz</w:t>
             </w:r>
           </w:p>
@@ -22053,6 +21612,7 @@
                 <w:b/>
                 <w:shd w:val="clear" w:color="auto" w:fill="CFE2F3"/>
               </w:rPr>
+              <w:lastRenderedPageBreak/>
               <w:t>Ulaz</w:t>
             </w:r>
           </w:p>
@@ -22455,7 +22015,6 @@
           <w:noProof/>
           <w:lang w:val="en-US" w:eastAsia="en-US"/>
         </w:rPr>
-        <w:lastRenderedPageBreak/>
         <w:drawing>
           <wp:inline distT="114300" distB="114300" distL="114300" distR="114300">
             <wp:extent cx="5734050" cy="1739900"/>
@@ -22739,6 +22298,7 @@
               <w:rPr>
                 <w:b/>
               </w:rPr>
+              <w:lastRenderedPageBreak/>
               <w:t>Procesiranje</w:t>
             </w:r>
           </w:p>
@@ -22968,7 +22528,6 @@
           <w:noProof/>
           <w:lang w:val="en-US" w:eastAsia="en-US"/>
         </w:rPr>
-        <w:lastRenderedPageBreak/>
         <w:drawing>
           <wp:inline distT="114300" distB="114300" distL="114300" distR="114300">
             <wp:extent cx="5734050" cy="2463800"/>
@@ -23294,6 +22853,7 @@
               <w:rPr>
                 <w:b/>
               </w:rPr>
+              <w:lastRenderedPageBreak/>
               <w:t>Procesiranje</w:t>
             </w:r>
           </w:p>
@@ -23667,6 +23227,7 @@
         </w:numPr>
       </w:pPr>
       <w:r>
+        <w:lastRenderedPageBreak/>
         <w:t>Za svaki zah</w:t>
       </w:r>
       <w:r>
@@ -23799,7 +23360,6 @@
         </w:numPr>
       </w:pPr>
       <w:r>
-        <w:lastRenderedPageBreak/>
         <w:t>Pretraživanja svih od</w:t>
       </w:r>
       <w:r>
@@ -23995,6 +23555,7 @@
         </w:numPr>
       </w:pPr>
       <w:r>
+        <w:lastRenderedPageBreak/>
         <w:t>Pristup sistemu i svim podacima koje on čuva zahtijeva login.</w:t>
       </w:r>
     </w:p>
@@ -24064,7 +23625,6 @@
       </w:pPr>
       <w:bookmarkStart w:id="213" w:name="_Toc418037923"/>
       <w:r>
-        <w:lastRenderedPageBreak/>
         <w:t>3.4.5. Skalabilnost sistema</w:t>
       </w:r>
       <w:bookmarkEnd w:id="213"/>
@@ -24204,7 +23764,7 @@
           <w:rPr>
             <w:noProof/>
           </w:rPr>
-          <w:t>15</w:t>
+          <w:t>17</w:t>
         </w:r>
         <w:r>
           <w:rPr>
@@ -30099,7 +29659,7 @@
 </file>
 
 <file path=customXml/itemProps2.xml><?xml version="1.0" encoding="utf-8"?>
-<ds:datastoreItem xmlns:ds="http://schemas.openxmlformats.org/officeDocument/2006/customXml" ds:itemID="{4B1C7DC4-3CA6-4C86-A152-EFEBDE16ADD1}">
+<ds:datastoreItem xmlns:ds="http://schemas.openxmlformats.org/officeDocument/2006/customXml" ds:itemID="{595AA1BA-B8DA-41F8-9E06-092FA4033507}">
   <ds:schemaRefs>
     <ds:schemaRef ds:uri="http://schemas.openxmlformats.org/officeDocument/2006/bibliography"/>
   </ds:schemaRefs>

</xml_diff>

<commit_message>
SRS v1.1 + dijagrami
</commit_message>
<xml_diff>
--- a/Documents/SRS v1.1.docx
+++ b/Documents/SRS v1.1.docx
@@ -12111,7 +12111,19 @@
               <w:rPr>
                 <w:rFonts w:asciiTheme="majorHAnsi" w:hAnsiTheme="majorHAnsi"/>
               </w:rPr>
-              <w:t xml:space="preserve"> Dodatne informacije(opis)</w:t>
+              <w:t xml:space="preserve"> Dod</w:t>
+            </w:r>
+            <w:r>
+              <w:rPr>
+                <w:rFonts w:asciiTheme="majorHAnsi" w:hAnsiTheme="majorHAnsi"/>
+              </w:rPr>
+              <w:t>atne informacije (</w:t>
+            </w:r>
+            <w:r>
+              <w:rPr>
+                <w:rFonts w:asciiTheme="majorHAnsi" w:hAnsiTheme="majorHAnsi"/>
+              </w:rPr>
+              <w:t>opis)</w:t>
             </w:r>
           </w:p>
         </w:tc>
@@ -15401,7 +15413,19 @@
               <w:rPr>
                 <w:rFonts w:asciiTheme="majorHAnsi" w:hAnsiTheme="majorHAnsi"/>
               </w:rPr>
-              <w:t xml:space="preserve"> Id ili naziv materijala koji se koristi (opcionalno)</w:t>
+              <w:t xml:space="preserve"> Id ili </w:t>
+            </w:r>
+            <w:r>
+              <w:rPr>
+                <w:rFonts w:asciiTheme="majorHAnsi" w:hAnsiTheme="majorHAnsi"/>
+              </w:rPr>
+              <w:t>naziv materijala koji se koriste</w:t>
+            </w:r>
+            <w:r>
+              <w:rPr>
+                <w:rFonts w:asciiTheme="majorHAnsi" w:hAnsiTheme="majorHAnsi"/>
+              </w:rPr>
+              <w:t xml:space="preserve"> (opcionalno)</w:t>
             </w:r>
           </w:p>
           <w:p>
@@ -15540,7 +15564,31 @@
               <w:rPr>
                 <w:rFonts w:asciiTheme="majorHAnsi" w:hAnsiTheme="majorHAnsi"/>
               </w:rPr>
-              <w:t xml:space="preserve"> Materijal mora postojati u bazi materijala i količina mora biti pozitivan broj</w:t>
+              <w:t xml:space="preserve"> Materijal</w:t>
+            </w:r>
+            <w:r>
+              <w:rPr>
+                <w:rFonts w:asciiTheme="majorHAnsi" w:hAnsiTheme="majorHAnsi"/>
+              </w:rPr>
+              <w:t>i</w:t>
+            </w:r>
+            <w:r>
+              <w:rPr>
+                <w:rFonts w:asciiTheme="majorHAnsi" w:hAnsiTheme="majorHAnsi"/>
+              </w:rPr>
+              <w:t xml:space="preserve"> mora</w:t>
+            </w:r>
+            <w:r>
+              <w:rPr>
+                <w:rFonts w:asciiTheme="majorHAnsi" w:hAnsiTheme="majorHAnsi"/>
+              </w:rPr>
+              <w:t>ju</w:t>
+            </w:r>
+            <w:r>
+              <w:rPr>
+                <w:rFonts w:asciiTheme="majorHAnsi" w:hAnsiTheme="majorHAnsi"/>
+              </w:rPr>
+              <w:t xml:space="preserve"> postojati u bazi materijala i količina mora biti pozitivan broj</w:t>
             </w:r>
           </w:p>
         </w:tc>
@@ -15692,7 +15740,19 @@
               <w:rPr>
                 <w:rFonts w:asciiTheme="majorHAnsi" w:hAnsiTheme="majorHAnsi"/>
               </w:rPr>
-              <w:t xml:space="preserve"> Potvrda o dodavanju zahvata</w:t>
+              <w:t xml:space="preserve"> Potvrda o </w:t>
+            </w:r>
+            <w:r>
+              <w:rPr>
+                <w:rFonts w:asciiTheme="majorHAnsi" w:hAnsiTheme="majorHAnsi"/>
+              </w:rPr>
+              <w:t>uspješnosti dodavanja</w:t>
+            </w:r>
+            <w:r>
+              <w:rPr>
+                <w:rFonts w:asciiTheme="majorHAnsi" w:hAnsiTheme="majorHAnsi"/>
+              </w:rPr>
+              <w:t xml:space="preserve"> zahvata</w:t>
             </w:r>
           </w:p>
         </w:tc>
@@ -16320,7 +16380,19 @@
               <w:rPr>
                 <w:rFonts w:asciiTheme="majorHAnsi" w:hAnsiTheme="majorHAnsi"/>
               </w:rPr>
-              <w:t xml:space="preserve"> Potvrda o dodavanju cijene</w:t>
+              <w:t xml:space="preserve"> Potvrda o </w:t>
+            </w:r>
+            <w:r>
+              <w:rPr>
+                <w:rFonts w:asciiTheme="majorHAnsi" w:hAnsiTheme="majorHAnsi"/>
+              </w:rPr>
+              <w:t>uspješnosti dodavanja</w:t>
+            </w:r>
+            <w:r>
+              <w:rPr>
+                <w:rFonts w:asciiTheme="majorHAnsi" w:hAnsiTheme="majorHAnsi"/>
+              </w:rPr>
+              <w:t xml:space="preserve"> cijene</w:t>
             </w:r>
           </w:p>
         </w:tc>
@@ -16475,28 +16547,6 @@
     </w:p>
     <w:p>
       <w:pPr>
-        <w:pStyle w:val="Podpodnaslov"/>
-        <w:rPr>
-          <w:rFonts w:asciiTheme="majorHAnsi" w:hAnsiTheme="majorHAnsi"/>
-        </w:rPr>
-      </w:pPr>
-      <w:bookmarkStart w:id="156" w:name="_Toc418037894"/>
-      <w:r>
-        <w:rPr>
-          <w:rFonts w:asciiTheme="majorHAnsi" w:hAnsiTheme="majorHAnsi"/>
-        </w:rPr>
-        <w:t>3.2.3.3</w:t>
-      </w:r>
-      <w:r>
-        <w:rPr>
-          <w:rFonts w:asciiTheme="majorHAnsi" w:hAnsiTheme="majorHAnsi"/>
-        </w:rPr>
-        <w:t>. Dodavanje materijala koji su potrebni za određeni tip zahvata</w:t>
-      </w:r>
-      <w:bookmarkEnd w:id="156"/>
-    </w:p>
-    <w:p>
-      <w:pPr>
         <w:tabs>
           <w:tab w:val="right" w:pos="9180"/>
         </w:tabs>
@@ -16517,31 +16567,21 @@
     </w:p>
     <w:p>
       <w:pPr>
-        <w:tabs>
-          <w:tab w:val="right" w:pos="9180"/>
-        </w:tabs>
-        <w:rPr>
-          <w:rFonts w:asciiTheme="majorHAnsi" w:hAnsiTheme="majorHAnsi"/>
-        </w:rPr>
-      </w:pPr>
-    </w:p>
-    <w:p>
-      <w:pPr>
         <w:pStyle w:val="Podnaslov"/>
         <w:rPr>
           <w:rFonts w:asciiTheme="majorHAnsi" w:eastAsia="Trebuchet MS" w:hAnsiTheme="majorHAnsi"/>
         </w:rPr>
       </w:pPr>
-      <w:bookmarkStart w:id="157" w:name="h.tnyvpmk9iwut" w:colFirst="0" w:colLast="0"/>
-      <w:bookmarkStart w:id="158" w:name="_Toc418037895"/>
-      <w:bookmarkEnd w:id="157"/>
+      <w:bookmarkStart w:id="156" w:name="h.tnyvpmk9iwut" w:colFirst="0" w:colLast="0"/>
+      <w:bookmarkStart w:id="157" w:name="_Toc418037895"/>
+      <w:bookmarkEnd w:id="156"/>
       <w:r>
         <w:rPr>
           <w:rFonts w:asciiTheme="majorHAnsi" w:eastAsia="Trebuchet MS" w:hAnsiTheme="majorHAnsi"/>
         </w:rPr>
         <w:t>3.2.4. Upravljanje zahvatima nad pacijentima</w:t>
       </w:r>
-      <w:bookmarkEnd w:id="158"/>
+      <w:bookmarkEnd w:id="157"/>
     </w:p>
     <w:p>
       <w:pPr>
@@ -16550,14 +16590,14 @@
           <w:rFonts w:asciiTheme="majorHAnsi" w:hAnsiTheme="majorHAnsi"/>
         </w:rPr>
       </w:pPr>
-      <w:bookmarkStart w:id="159" w:name="_Toc418037896"/>
+      <w:bookmarkStart w:id="158" w:name="_Toc418037896"/>
       <w:r>
         <w:rPr>
           <w:rFonts w:asciiTheme="majorHAnsi" w:hAnsiTheme="majorHAnsi"/>
         </w:rPr>
         <w:t>3.2.4.1. Evidentiranje zahvata unutar posjete</w:t>
       </w:r>
-      <w:bookmarkEnd w:id="159"/>
+      <w:bookmarkEnd w:id="158"/>
     </w:p>
     <w:p>
       <w:pPr>
@@ -16663,7 +16703,6 @@
               <w:rPr>
                 <w:rFonts w:asciiTheme="majorHAnsi" w:hAnsiTheme="majorHAnsi"/>
               </w:rPr>
-              <w:lastRenderedPageBreak/>
               <w:t>Preduslovi</w:t>
             </w:r>
           </w:p>
@@ -16696,26 +16735,6 @@
                 <w:rFonts w:asciiTheme="majorHAnsi" w:hAnsiTheme="majorHAnsi"/>
               </w:rPr>
               <w:t xml:space="preserve"> Korisnik je prijavljen na sistem</w:t>
-            </w:r>
-          </w:p>
-          <w:p>
-            <w:pPr>
-              <w:pStyle w:val="Tekst"/>
-              <w:rPr>
-                <w:rFonts w:asciiTheme="majorHAnsi" w:hAnsiTheme="majorHAnsi"/>
-              </w:rPr>
-            </w:pPr>
-            <w:r>
-              <w:rPr>
-                <w:rFonts w:ascii="Times New Roman" w:hAnsi="Times New Roman"/>
-              </w:rPr>
-              <w:t>●</w:t>
-            </w:r>
-            <w:r>
-              <w:rPr>
-                <w:rFonts w:asciiTheme="majorHAnsi" w:hAnsiTheme="majorHAnsi"/>
-              </w:rPr>
-              <w:t xml:space="preserve"> Korisnik unio podatke o posjeti</w:t>
             </w:r>
           </w:p>
         </w:tc>
@@ -16743,6 +16762,7 @@
               <w:rPr>
                 <w:rFonts w:asciiTheme="majorHAnsi" w:hAnsiTheme="majorHAnsi"/>
               </w:rPr>
+              <w:lastRenderedPageBreak/>
               <w:t>Ulaz</w:t>
             </w:r>
           </w:p>
@@ -16761,84 +16781,104 @@
             <w:pPr>
               <w:pStyle w:val="Tekst"/>
               <w:rPr>
-                <w:rFonts w:asciiTheme="majorHAnsi" w:hAnsiTheme="majorHAnsi"/>
-              </w:rPr>
-            </w:pPr>
-            <w:r>
-              <w:rPr>
                 <w:rFonts w:ascii="Times New Roman" w:hAnsi="Times New Roman"/>
               </w:rPr>
+            </w:pPr>
+            <w:r>
+              <w:rPr>
+                <w:rFonts w:ascii="Times New Roman" w:hAnsi="Times New Roman"/>
+              </w:rPr>
               <w:t>●</w:t>
             </w:r>
             <w:r>
               <w:rPr>
-                <w:rFonts w:asciiTheme="majorHAnsi" w:hAnsiTheme="majorHAnsi"/>
-              </w:rPr>
-              <w:t xml:space="preserve"> Podaci o zahvatu iz liste zahvata</w:t>
+                <w:rFonts w:ascii="Times New Roman" w:hAnsi="Times New Roman"/>
+              </w:rPr>
+              <w:t xml:space="preserve"> ID Zahvata</w:t>
             </w:r>
           </w:p>
           <w:p>
             <w:pPr>
               <w:pStyle w:val="Tekst"/>
               <w:rPr>
-                <w:rFonts w:asciiTheme="majorHAnsi" w:hAnsiTheme="majorHAnsi"/>
-              </w:rPr>
-            </w:pPr>
-            <w:r>
-              <w:rPr>
                 <w:rFonts w:ascii="Times New Roman" w:hAnsi="Times New Roman"/>
               </w:rPr>
+            </w:pPr>
+            <w:r>
+              <w:rPr>
+                <w:rFonts w:ascii="Times New Roman" w:hAnsi="Times New Roman"/>
+              </w:rPr>
               <w:t>●</w:t>
             </w:r>
             <w:r>
               <w:rPr>
-                <w:rFonts w:asciiTheme="majorHAnsi" w:hAnsiTheme="majorHAnsi"/>
-              </w:rPr>
-              <w:t xml:space="preserve"> Koli</w:t>
-            </w:r>
-            <w:r>
-              <w:rPr>
-                <w:rFonts w:asciiTheme="majorHAnsi" w:hAnsiTheme="majorHAnsi" w:cs="Cambria"/>
-              </w:rPr>
-              <w:t>č</w:t>
-            </w:r>
-            <w:r>
-              <w:rPr>
-                <w:rFonts w:asciiTheme="majorHAnsi" w:hAnsiTheme="majorHAnsi"/>
-              </w:rPr>
-              <w:t>ina utro</w:t>
-            </w:r>
-            <w:r>
-              <w:rPr>
-                <w:rFonts w:asciiTheme="majorHAnsi" w:hAnsiTheme="majorHAnsi" w:cs="Cambria"/>
-              </w:rPr>
-              <w:t>š</w:t>
-            </w:r>
-            <w:r>
-              <w:rPr>
-                <w:rFonts w:asciiTheme="majorHAnsi" w:hAnsiTheme="majorHAnsi"/>
-              </w:rPr>
-              <w:t>enih  materijala</w:t>
+                <w:rFonts w:ascii="Times New Roman" w:hAnsi="Times New Roman"/>
+              </w:rPr>
+              <w:t xml:space="preserve"> ID Posjete</w:t>
             </w:r>
           </w:p>
           <w:p>
             <w:pPr>
               <w:pStyle w:val="Tekst"/>
               <w:rPr>
-                <w:rFonts w:asciiTheme="majorHAnsi" w:hAnsiTheme="majorHAnsi"/>
-              </w:rPr>
-            </w:pPr>
-            <w:r>
-              <w:rPr>
                 <w:rFonts w:ascii="Times New Roman" w:hAnsi="Times New Roman"/>
               </w:rPr>
+            </w:pPr>
+            <w:r>
+              <w:rPr>
+                <w:rFonts w:ascii="Times New Roman" w:hAnsi="Times New Roman"/>
+              </w:rPr>
               <w:t>●</w:t>
             </w:r>
             <w:r>
               <w:rPr>
-                <w:rFonts w:asciiTheme="majorHAnsi" w:hAnsiTheme="majorHAnsi"/>
-              </w:rPr>
-              <w:t xml:space="preserve"> Cijena svakog zahvata</w:t>
+                <w:rFonts w:ascii="Times New Roman" w:hAnsi="Times New Roman"/>
+              </w:rPr>
+              <w:t xml:space="preserve"> </w:t>
+            </w:r>
+            <w:r>
+              <w:rPr>
+                <w:rFonts w:asciiTheme="majorHAnsi" w:hAnsiTheme="majorHAnsi"/>
+              </w:rPr>
+              <w:t>Id ili naziv</w:t>
+            </w:r>
+            <w:r>
+              <w:rPr>
+                <w:rFonts w:asciiTheme="majorHAnsi" w:hAnsiTheme="majorHAnsi"/>
+              </w:rPr>
+              <w:t xml:space="preserve"> utrošenih materijala koji su se iskoristili za ovaj zahvat</w:t>
+            </w:r>
+            <w:r>
+              <w:rPr>
+                <w:rFonts w:asciiTheme="majorHAnsi" w:hAnsiTheme="majorHAnsi"/>
+              </w:rPr>
+              <w:t>(opcionalno)</w:t>
+            </w:r>
+            <w:r>
+              <w:rPr>
+                <w:rFonts w:asciiTheme="majorHAnsi" w:hAnsiTheme="majorHAnsi"/>
+              </w:rPr>
+              <w:t xml:space="preserve"> i njihova količina</w:t>
+            </w:r>
+          </w:p>
+          <w:p>
+            <w:pPr>
+              <w:pStyle w:val="Tekst"/>
+              <w:rPr>
+                <w:rFonts w:asciiTheme="majorHAnsi" w:hAnsiTheme="majorHAnsi"/>
+              </w:rPr>
+            </w:pPr>
+            <w:r>
+              <w:rPr>
+                <w:rFonts w:ascii="Times New Roman" w:hAnsi="Times New Roman"/>
+              </w:rPr>
+              <w:t>●</w:t>
+            </w:r>
+            <w:r>
+              <w:rPr>
+                <w:rFonts w:asciiTheme="majorHAnsi" w:hAnsiTheme="majorHAnsi"/>
+              </w:rPr>
+              <w:t xml:space="preserve"> Cijena zahvata</w:t>
             </w:r>
           </w:p>
         </w:tc>
@@ -17231,7 +17271,19 @@
               <w:rPr>
                 <w:rFonts w:asciiTheme="majorHAnsi" w:hAnsiTheme="majorHAnsi"/>
               </w:rPr>
-              <w:t xml:space="preserve"> Potvrda o dodavanju zahvata za posjetu</w:t>
+              <w:t xml:space="preserve"> Potvrda o</w:t>
+            </w:r>
+            <w:r>
+              <w:rPr>
+                <w:rFonts w:asciiTheme="majorHAnsi" w:hAnsiTheme="majorHAnsi"/>
+              </w:rPr>
+              <w:t xml:space="preserve"> uspješnosti dodavanja</w:t>
+            </w:r>
+            <w:r>
+              <w:rPr>
+                <w:rFonts w:asciiTheme="majorHAnsi" w:hAnsiTheme="majorHAnsi"/>
+              </w:rPr>
+              <w:t xml:space="preserve"> zahvata za posjetu</w:t>
             </w:r>
           </w:p>
         </w:tc>
@@ -17374,16 +17426,16 @@
           <w:rFonts w:asciiTheme="majorHAnsi" w:eastAsia="Trebuchet MS" w:hAnsiTheme="majorHAnsi"/>
         </w:rPr>
       </w:pPr>
-      <w:bookmarkStart w:id="160" w:name="h.jrgq739i6kv9" w:colFirst="0" w:colLast="0"/>
-      <w:bookmarkStart w:id="161" w:name="_Toc418037897"/>
-      <w:bookmarkEnd w:id="160"/>
+      <w:bookmarkStart w:id="159" w:name="h.jrgq739i6kv9" w:colFirst="0" w:colLast="0"/>
+      <w:bookmarkStart w:id="160" w:name="_Toc418037897"/>
+      <w:bookmarkEnd w:id="159"/>
       <w:r>
         <w:rPr>
           <w:rFonts w:asciiTheme="majorHAnsi" w:eastAsia="Trebuchet MS" w:hAnsiTheme="majorHAnsi"/>
         </w:rPr>
         <w:t>3.2.5. Upravljanje posjetama</w:t>
       </w:r>
-      <w:bookmarkEnd w:id="161"/>
+      <w:bookmarkEnd w:id="160"/>
     </w:p>
     <w:p>
       <w:pPr>
@@ -17392,18 +17444,18 @@
           <w:rFonts w:asciiTheme="majorHAnsi" w:hAnsiTheme="majorHAnsi"/>
         </w:rPr>
       </w:pPr>
-      <w:bookmarkStart w:id="162" w:name="_Toc416447837"/>
-      <w:bookmarkStart w:id="163" w:name="_Toc416448953"/>
-      <w:bookmarkStart w:id="164" w:name="_Toc418037898"/>
+      <w:bookmarkStart w:id="161" w:name="_Toc416447837"/>
+      <w:bookmarkStart w:id="162" w:name="_Toc416448953"/>
+      <w:bookmarkStart w:id="163" w:name="_Toc418037898"/>
       <w:r>
         <w:rPr>
           <w:rFonts w:asciiTheme="majorHAnsi" w:hAnsiTheme="majorHAnsi"/>
         </w:rPr>
         <w:t>3.2.5.1 Evidentiranje posjete</w:t>
       </w:r>
+      <w:bookmarkEnd w:id="161"/>
       <w:bookmarkEnd w:id="162"/>
       <w:bookmarkEnd w:id="163"/>
-      <w:bookmarkEnd w:id="164"/>
     </w:p>
     <w:tbl>
       <w:tblPr>
@@ -17459,11 +17511,13 @@
               <w:cnfStyle w:val="100000000000"/>
               <w:rPr>
                 <w:rFonts w:asciiTheme="majorHAnsi" w:hAnsiTheme="majorHAnsi"/>
-              </w:rPr>
-            </w:pPr>
-            <w:r>
-              <w:rPr>
-                <w:rFonts w:asciiTheme="majorHAnsi" w:hAnsiTheme="majorHAnsi"/>
+                <w:b w:val="0"/>
+              </w:rPr>
+            </w:pPr>
+            <w:r>
+              <w:rPr>
+                <w:rFonts w:asciiTheme="majorHAnsi" w:hAnsiTheme="majorHAnsi"/>
+                <w:b w:val="0"/>
               </w:rPr>
               <w:t>Funkcionalnost omogućava evidentiranje pacijentove posjete u ordinaciju. Ako se pacijent ne nalazi u bazi podataka, prvo će biti kreiran njegov profil pa evidentirana posjeta.</w:t>
             </w:r>
@@ -17510,9 +17564,17 @@
             </w:pPr>
             <w:r>
               <w:rPr>
-                <w:rFonts w:asciiTheme="majorHAnsi" w:hAnsiTheme="majorHAnsi"/>
-              </w:rPr>
-              <w:t>-</w:t>
+                <w:rFonts w:asciiTheme="minorHAnsi" w:hAnsiTheme="minorHAnsi"/>
+                <w:sz w:val="22"/>
+              </w:rPr>
+              <w:t>●</w:t>
+            </w:r>
+            <w:r>
+              <w:rPr>
+                <w:rFonts w:asciiTheme="majorHAnsi" w:hAnsiTheme="majorHAnsi"/>
+                <w:sz w:val="22"/>
+              </w:rPr>
+              <w:t xml:space="preserve"> Korisnik je prijavljen na sistem</w:t>
             </w:r>
           </w:p>
         </w:tc>
@@ -17560,7 +17622,7 @@
               <w:rPr>
                 <w:rFonts w:asciiTheme="majorHAnsi" w:hAnsiTheme="majorHAnsi"/>
               </w:rPr>
-              <w:t>Informacije o pacijentu</w:t>
+              <w:t>ID pacijenta</w:t>
             </w:r>
           </w:p>
           <w:p>
@@ -17579,8 +17641,7 @@
               <w:rPr>
                 <w:rFonts w:asciiTheme="majorHAnsi" w:hAnsiTheme="majorHAnsi"/>
               </w:rPr>
-              <w:lastRenderedPageBreak/>
-              <w:t>Termin posjete</w:t>
+              <w:t>Doktor</w:t>
             </w:r>
           </w:p>
           <w:p>
@@ -17599,7 +17660,27 @@
               <w:rPr>
                 <w:rFonts w:asciiTheme="majorHAnsi" w:hAnsiTheme="majorHAnsi"/>
               </w:rPr>
-              <w:t>Razlog posjete</w:t>
+              <w:lastRenderedPageBreak/>
+              <w:t>Vrijeme posjete</w:t>
+            </w:r>
+          </w:p>
+          <w:p>
+            <w:pPr>
+              <w:pStyle w:val="Tekst"/>
+              <w:numPr>
+                <w:ilvl w:val="0"/>
+                <w:numId w:val="21"/>
+              </w:numPr>
+              <w:cnfStyle w:val="000000000000"/>
+              <w:rPr>
+                <w:rFonts w:asciiTheme="majorHAnsi" w:hAnsiTheme="majorHAnsi"/>
+              </w:rPr>
+            </w:pPr>
+            <w:r>
+              <w:rPr>
+                <w:rFonts w:asciiTheme="majorHAnsi" w:hAnsiTheme="majorHAnsi"/>
+              </w:rPr>
+              <w:t>Dijagnoza</w:t>
             </w:r>
           </w:p>
         </w:tc>
@@ -17638,6 +17719,10 @@
           <w:p>
             <w:pPr>
               <w:pStyle w:val="Tekst"/>
+              <w:numPr>
+                <w:ilvl w:val="0"/>
+                <w:numId w:val="21"/>
+              </w:numPr>
               <w:cnfStyle w:val="000000100000"/>
               <w:rPr>
                 <w:rFonts w:asciiTheme="majorHAnsi" w:hAnsiTheme="majorHAnsi"/>
@@ -17647,7 +17732,26 @@
               <w:rPr>
                 <w:rFonts w:asciiTheme="majorHAnsi" w:hAnsiTheme="majorHAnsi"/>
               </w:rPr>
-              <w:t>Pacijent dostavio dokument kojim ga se identificira</w:t>
+              <w:t>Uneseni ID je validan i postoji taj pacijent</w:t>
+            </w:r>
+          </w:p>
+          <w:p>
+            <w:pPr>
+              <w:pStyle w:val="Tekst"/>
+              <w:numPr>
+                <w:ilvl w:val="0"/>
+                <w:numId w:val="21"/>
+              </w:numPr>
+              <w:cnfStyle w:val="000000100000"/>
+              <w:rPr>
+                <w:rFonts w:asciiTheme="majorHAnsi" w:hAnsiTheme="majorHAnsi"/>
+              </w:rPr>
+            </w:pPr>
+            <w:r>
+              <w:rPr>
+                <w:rFonts w:asciiTheme="majorHAnsi" w:hAnsiTheme="majorHAnsi"/>
+              </w:rPr>
+              <w:t>Vrijeme posjete je validno i postoji</w:t>
             </w:r>
           </w:p>
         </w:tc>
@@ -17693,9 +17797,9 @@
             </w:pPr>
             <w:r>
               <w:rPr>
-                <w:rFonts w:asciiTheme="majorHAnsi" w:hAnsiTheme="majorHAnsi"/>
-              </w:rPr>
-              <w:t>Sistem otvara prozor za unos novog pacijenta (ako se ne nalazi u bazi podataka)</w:t>
+                <w:rFonts w:cs="Cambria"/>
+              </w:rPr>
+              <w:t>Nakon unosa podataka vrši se validacija</w:t>
             </w:r>
           </w:p>
           <w:p>
@@ -17712,21 +17816,15 @@
             </w:pPr>
             <w:r>
               <w:rPr>
-                <w:rFonts w:asciiTheme="majorHAnsi" w:hAnsiTheme="majorHAnsi"/>
-              </w:rPr>
-              <w:t>Korisnik sistema unosi podatke o pacijentu</w:t>
-            </w:r>
-            <w:r>
-              <w:rPr>
-                <w:rFonts w:asciiTheme="majorHAnsi" w:hAnsiTheme="majorHAnsi"/>
-              </w:rPr>
-              <w:t>, termin</w:t>
-            </w:r>
-            <w:r>
-              <w:rPr>
-                <w:rFonts w:asciiTheme="majorHAnsi" w:hAnsiTheme="majorHAnsi"/>
-              </w:rPr>
-              <w:t xml:space="preserve"> i razlog posjete</w:t>
+                <w:rFonts w:cs="Cambria"/>
+              </w:rPr>
+              <w:t xml:space="preserve">Ukoliko neki od zahtijevanih podataka nisu uneseni, sistem javlja grešku i spriječava evidentiranje </w:t>
+            </w:r>
+            <w:r>
+              <w:rPr>
+                <w:rFonts w:asciiTheme="majorHAnsi" w:hAnsiTheme="majorHAnsi"/>
+              </w:rPr>
+              <w:t>unosa u sistem</w:t>
             </w:r>
           </w:p>
           <w:p>
@@ -17743,9 +17841,9 @@
             </w:pPr>
             <w:r>
               <w:rPr>
-                <w:rFonts w:asciiTheme="majorHAnsi" w:hAnsiTheme="majorHAnsi"/>
-              </w:rPr>
-              <w:t>Sistem obavještava o uspješnom evidentiranju posjete</w:t>
+                <w:rFonts w:cs="Cambria"/>
+              </w:rPr>
+              <w:t>Ukoliko su uneseni podaci validni, sistem evidentira novu posjetu</w:t>
             </w:r>
           </w:p>
         </w:tc>
@@ -17849,8 +17947,8 @@
           <w:rFonts w:asciiTheme="majorHAnsi" w:hAnsiTheme="majorHAnsi"/>
         </w:rPr>
       </w:pPr>
-      <w:bookmarkStart w:id="165" w:name="_Toc416447838"/>
-      <w:bookmarkStart w:id="166" w:name="_Toc416448954"/>
+      <w:bookmarkStart w:id="164" w:name="_Toc416447838"/>
+      <w:bookmarkStart w:id="165" w:name="_Toc416448954"/>
     </w:p>
     <w:p>
       <w:pPr>
@@ -17861,20 +17959,26 @@
           <w:szCs w:val="22"/>
         </w:rPr>
       </w:pPr>
-      <w:bookmarkStart w:id="167" w:name="_Toc416447839"/>
-      <w:bookmarkStart w:id="168" w:name="_Toc416448955"/>
-      <w:bookmarkStart w:id="169" w:name="_Toc418037899"/>
+      <w:bookmarkStart w:id="166" w:name="_Toc416447839"/>
+      <w:bookmarkStart w:id="167" w:name="_Toc416448955"/>
+      <w:bookmarkStart w:id="168" w:name="_Toc418037899"/>
+      <w:bookmarkEnd w:id="164"/>
       <w:bookmarkEnd w:id="165"/>
+      <w:r>
+        <w:rPr>
+          <w:rFonts w:asciiTheme="majorHAnsi" w:hAnsiTheme="majorHAnsi"/>
+        </w:rPr>
+        <w:t>3.2.5.2</w:t>
+      </w:r>
+      <w:r>
+        <w:rPr>
+          <w:rFonts w:asciiTheme="majorHAnsi" w:hAnsiTheme="majorHAnsi"/>
+        </w:rPr>
+        <w:t xml:space="preserve"> Pretraživanje posjeta po dijagnozama pacijenata</w:t>
+      </w:r>
       <w:bookmarkEnd w:id="166"/>
-      <w:r>
-        <w:rPr>
-          <w:rFonts w:asciiTheme="majorHAnsi" w:hAnsiTheme="majorHAnsi"/>
-        </w:rPr>
-        <w:t>3.2.5.3 Pretraživanje posjeta po dijagnozama pacijenata</w:t>
-      </w:r>
       <w:bookmarkEnd w:id="167"/>
       <w:bookmarkEnd w:id="168"/>
-      <w:bookmarkEnd w:id="169"/>
     </w:p>
     <w:tbl>
       <w:tblPr>
@@ -17934,11 +18038,13 @@
               <w:cnfStyle w:val="100000000000"/>
               <w:rPr>
                 <w:rFonts w:asciiTheme="majorHAnsi" w:hAnsiTheme="majorHAnsi"/>
-              </w:rPr>
-            </w:pPr>
-            <w:r>
-              <w:rPr>
-                <w:rFonts w:asciiTheme="majorHAnsi" w:hAnsiTheme="majorHAnsi"/>
+                <w:b w:val="0"/>
+              </w:rPr>
+            </w:pPr>
+            <w:r>
+              <w:rPr>
+                <w:rFonts w:asciiTheme="majorHAnsi" w:hAnsiTheme="majorHAnsi"/>
+                <w:b w:val="0"/>
               </w:rPr>
               <w:t>Ova funkcionalnost omogućava unošenje ključnih riječi za pretragu svih pacijenata sa dijagnozom koja sadrži unesene ključne riječi.</w:t>
             </w:r>
@@ -18340,16 +18446,16 @@
           <w:rFonts w:asciiTheme="majorHAnsi" w:eastAsia="Trebuchet MS" w:hAnsiTheme="majorHAnsi"/>
         </w:rPr>
       </w:pPr>
-      <w:bookmarkStart w:id="170" w:name="h.yn15yf8d67uq" w:colFirst="0" w:colLast="0"/>
-      <w:bookmarkStart w:id="171" w:name="_Toc418037900"/>
-      <w:bookmarkEnd w:id="170"/>
+      <w:bookmarkStart w:id="169" w:name="h.yn15yf8d67uq" w:colFirst="0" w:colLast="0"/>
+      <w:bookmarkStart w:id="170" w:name="_Toc418037900"/>
+      <w:bookmarkEnd w:id="169"/>
       <w:r>
         <w:rPr>
           <w:rFonts w:asciiTheme="majorHAnsi" w:eastAsia="Trebuchet MS" w:hAnsiTheme="majorHAnsi"/>
         </w:rPr>
         <w:t>3.2.6. Upravljanje terminima za posjete</w:t>
       </w:r>
-      <w:bookmarkEnd w:id="171"/>
+      <w:bookmarkEnd w:id="170"/>
     </w:p>
     <w:p>
       <w:pPr>
@@ -18358,14 +18464,14 @@
           <w:rFonts w:asciiTheme="majorHAnsi" w:hAnsiTheme="majorHAnsi"/>
         </w:rPr>
       </w:pPr>
-      <w:bookmarkStart w:id="172" w:name="_Toc418037901"/>
+      <w:bookmarkStart w:id="171" w:name="_Toc418037901"/>
       <w:r>
         <w:rPr>
           <w:rFonts w:asciiTheme="majorHAnsi" w:hAnsiTheme="majorHAnsi"/>
         </w:rPr>
         <w:t>3.2.6.1. Rezervisanje termina</w:t>
       </w:r>
-      <w:bookmarkEnd w:id="172"/>
+      <w:bookmarkEnd w:id="171"/>
     </w:p>
     <w:p>
       <w:pPr>
@@ -18425,6 +18531,7 @@
                 <w:rFonts w:asciiTheme="majorHAnsi" w:hAnsiTheme="majorHAnsi"/>
                 <w:b/>
               </w:rPr>
+              <w:lastRenderedPageBreak/>
               <w:t>Opis</w:t>
             </w:r>
           </w:p>
@@ -18536,7 +18643,6 @@
               <w:rPr>
                 <w:rFonts w:ascii="Times New Roman" w:hAnsi="Times New Roman" w:cs="Times New Roman"/>
               </w:rPr>
-              <w:lastRenderedPageBreak/>
               <w:t>●</w:t>
             </w:r>
             <w:r>
@@ -18544,29 +18650,6 @@
                 <w:rFonts w:asciiTheme="majorHAnsi" w:hAnsiTheme="majorHAnsi"/>
               </w:rPr>
               <w:t xml:space="preserve"> Pacijent mora biti registrovan</w:t>
-            </w:r>
-          </w:p>
-          <w:p>
-            <w:pPr>
-              <w:tabs>
-                <w:tab w:val="right" w:pos="9180"/>
-              </w:tabs>
-              <w:spacing w:line="240" w:lineRule="auto"/>
-              <w:rPr>
-                <w:rFonts w:asciiTheme="majorHAnsi" w:hAnsiTheme="majorHAnsi"/>
-              </w:rPr>
-            </w:pPr>
-            <w:r>
-              <w:rPr>
-                <w:rFonts w:ascii="Times New Roman" w:hAnsi="Times New Roman" w:cs="Times New Roman"/>
-              </w:rPr>
-              <w:t>●</w:t>
-            </w:r>
-            <w:r>
-              <w:rPr>
-                <w:rFonts w:asciiTheme="majorHAnsi" w:hAnsiTheme="majorHAnsi"/>
-              </w:rPr>
-              <w:t xml:space="preserve"> Termin mora biti slobodan</w:t>
             </w:r>
           </w:p>
         </w:tc>
@@ -18598,7 +18681,6 @@
                 <w:rFonts w:asciiTheme="majorHAnsi" w:hAnsiTheme="majorHAnsi"/>
                 <w:b/>
               </w:rPr>
-              <w:lastRenderedPageBreak/>
               <w:t>Ulaz</w:t>
             </w:r>
           </w:p>
@@ -18633,7 +18715,13 @@
               <w:rPr>
                 <w:rFonts w:asciiTheme="majorHAnsi" w:hAnsiTheme="majorHAnsi"/>
               </w:rPr>
-              <w:t xml:space="preserve"> Ime i prezime pacijenta</w:t>
+              <w:t xml:space="preserve"> </w:t>
+            </w:r>
+            <w:r>
+              <w:rPr>
+                <w:rFonts w:asciiTheme="majorHAnsi" w:hAnsiTheme="majorHAnsi"/>
+              </w:rPr>
+              <w:t>ID pacijenta</w:t>
             </w:r>
           </w:p>
           <w:p>
@@ -18745,7 +18833,13 @@
               <w:rPr>
                 <w:rFonts w:asciiTheme="majorHAnsi" w:hAnsiTheme="majorHAnsi"/>
               </w:rPr>
-              <w:t xml:space="preserve"> Ime i prezime moraju biti definisani</w:t>
+              <w:t xml:space="preserve"> </w:t>
+            </w:r>
+            <w:r>
+              <w:rPr>
+                <w:rFonts w:asciiTheme="majorHAnsi" w:hAnsiTheme="majorHAnsi"/>
+              </w:rPr>
+              <w:t>ID pacijenta mora postojati i biti validan</w:t>
             </w:r>
           </w:p>
           <w:p>
@@ -19208,14 +19302,14 @@
           <w:rFonts w:asciiTheme="majorHAnsi" w:hAnsiTheme="majorHAnsi"/>
         </w:rPr>
       </w:pPr>
-      <w:bookmarkStart w:id="173" w:name="_Toc418037902"/>
+      <w:bookmarkStart w:id="172" w:name="_Toc418037902"/>
       <w:r>
         <w:rPr>
           <w:rFonts w:asciiTheme="majorHAnsi" w:hAnsiTheme="majorHAnsi"/>
         </w:rPr>
         <w:t>3.2.6.2. Otkazivanje rezervisanog termina</w:t>
       </w:r>
-      <w:bookmarkEnd w:id="173"/>
+      <w:bookmarkEnd w:id="172"/>
     </w:p>
     <w:p>
       <w:pPr>
@@ -19683,7 +19777,14 @@
               <w:rPr>
                 <w:rFonts w:asciiTheme="majorHAnsi" w:hAnsiTheme="majorHAnsi"/>
               </w:rPr>
-              <w:t>ava odabrani termin kao slobodan</w:t>
+              <w:t xml:space="preserve">ava odabrani </w:t>
+            </w:r>
+            <w:r>
+              <w:rPr>
+                <w:rFonts w:asciiTheme="majorHAnsi" w:hAnsiTheme="majorHAnsi"/>
+              </w:rPr>
+              <w:lastRenderedPageBreak/>
+              <w:t>termin kao slobodan</w:t>
             </w:r>
           </w:p>
           <w:p>
@@ -19726,6 +19827,7 @@
                 <w:rFonts w:asciiTheme="majorHAnsi" w:hAnsiTheme="majorHAnsi"/>
                 <w:b/>
               </w:rPr>
+              <w:lastRenderedPageBreak/>
               <w:t>Izlaz</w:t>
             </w:r>
           </w:p>
@@ -19786,7 +19888,6 @@
                 <w:rFonts w:asciiTheme="majorHAnsi" w:hAnsiTheme="majorHAnsi"/>
                 <w:b/>
               </w:rPr>
-              <w:lastRenderedPageBreak/>
               <w:t>Funkcionalni zahtjevi</w:t>
             </w:r>
           </w:p>
@@ -19943,7 +20044,7 @@
           <w:rFonts w:asciiTheme="majorHAnsi" w:hAnsiTheme="majorHAnsi"/>
         </w:rPr>
       </w:pPr>
-      <w:bookmarkStart w:id="174" w:name="_Toc418037903"/>
+      <w:bookmarkStart w:id="173" w:name="_Toc418037903"/>
       <w:r>
         <w:rPr>
           <w:rFonts w:asciiTheme="majorHAnsi" w:hAnsiTheme="majorHAnsi"/>
@@ -19956,7 +20057,7 @@
         </w:rPr>
         <w:t>ezervisanih termina</w:t>
       </w:r>
-      <w:bookmarkEnd w:id="174"/>
+      <w:bookmarkEnd w:id="173"/>
     </w:p>
     <w:p>
       <w:pPr>
@@ -20699,14 +20800,14 @@
           <w:rFonts w:asciiTheme="majorHAnsi" w:hAnsiTheme="majorHAnsi"/>
         </w:rPr>
       </w:pPr>
-      <w:bookmarkStart w:id="175" w:name="_Toc418037904"/>
+      <w:bookmarkStart w:id="174" w:name="_Toc418037904"/>
       <w:r>
         <w:rPr>
           <w:rFonts w:asciiTheme="majorHAnsi" w:hAnsiTheme="majorHAnsi"/>
         </w:rPr>
         <w:t>3.2.6.4. Pregled zauzetosti doktora</w:t>
       </w:r>
-      <w:bookmarkEnd w:id="175"/>
+      <w:bookmarkEnd w:id="174"/>
     </w:p>
     <w:p>
       <w:pPr>
@@ -20888,6 +20989,7 @@
                 <w:rFonts w:ascii="Times New Roman" w:hAnsi="Times New Roman" w:cs="Times New Roman"/>
                 <w:sz w:val="24"/>
               </w:rPr>
+              <w:lastRenderedPageBreak/>
               <w:t>●</w:t>
             </w:r>
             <w:r>
@@ -20929,6 +21031,7 @@
                 <w:b/>
                 <w:sz w:val="24"/>
               </w:rPr>
+              <w:lastRenderedPageBreak/>
               <w:t>Ulaz</w:t>
             </w:r>
           </w:p>
@@ -21083,7 +21186,6 @@
                 <w:b/>
                 <w:sz w:val="24"/>
               </w:rPr>
-              <w:lastRenderedPageBreak/>
               <w:t>Procesiranje</w:t>
             </w:r>
           </w:p>
@@ -21464,16 +21566,16 @@
           <w:rFonts w:asciiTheme="majorHAnsi" w:hAnsiTheme="majorHAnsi"/>
         </w:rPr>
       </w:pPr>
-      <w:bookmarkStart w:id="176" w:name="_Toc418037905"/>
-      <w:bookmarkStart w:id="177" w:name="_Toc416447840"/>
-      <w:bookmarkStart w:id="178" w:name="_Toc416448956"/>
+      <w:bookmarkStart w:id="175" w:name="_Toc418037905"/>
+      <w:bookmarkStart w:id="176" w:name="_Toc416447840"/>
+      <w:bookmarkStart w:id="177" w:name="_Toc416448956"/>
       <w:r>
         <w:rPr>
           <w:rFonts w:asciiTheme="majorHAnsi" w:hAnsiTheme="majorHAnsi"/>
         </w:rPr>
         <w:t>3.2.7 Upravljanje materijalima</w:t>
       </w:r>
-      <w:bookmarkEnd w:id="176"/>
+      <w:bookmarkEnd w:id="175"/>
     </w:p>
     <w:p>
       <w:pPr>
@@ -21484,16 +21586,16 @@
           <w:szCs w:val="22"/>
         </w:rPr>
       </w:pPr>
-      <w:bookmarkStart w:id="179" w:name="_Toc418037906"/>
+      <w:bookmarkStart w:id="178" w:name="_Toc418037906"/>
       <w:r>
         <w:rPr>
           <w:rFonts w:asciiTheme="majorHAnsi" w:hAnsiTheme="majorHAnsi"/>
         </w:rPr>
         <w:t>3.2.7.1 Evidentiranje dostupnih materijala</w:t>
       </w:r>
+      <w:bookmarkEnd w:id="176"/>
       <w:bookmarkEnd w:id="177"/>
       <w:bookmarkEnd w:id="178"/>
-      <w:bookmarkEnd w:id="179"/>
     </w:p>
     <w:tbl>
       <w:tblPr>
@@ -21908,8 +22010,8 @@
           <w:rFonts w:asciiTheme="majorHAnsi" w:hAnsiTheme="majorHAnsi"/>
         </w:rPr>
       </w:pPr>
-      <w:bookmarkStart w:id="180" w:name="_Toc416447841"/>
-      <w:bookmarkStart w:id="181" w:name="_Toc416448957"/>
+      <w:bookmarkStart w:id="179" w:name="_Toc416447841"/>
+      <w:bookmarkStart w:id="180" w:name="_Toc416448957"/>
     </w:p>
     <w:p>
       <w:pPr>
@@ -21920,16 +22022,16 @@
           <w:szCs w:val="22"/>
         </w:rPr>
       </w:pPr>
-      <w:bookmarkStart w:id="182" w:name="_Toc418037907"/>
+      <w:bookmarkStart w:id="181" w:name="_Toc418037907"/>
       <w:r>
         <w:rPr>
           <w:rFonts w:asciiTheme="majorHAnsi" w:hAnsiTheme="majorHAnsi"/>
         </w:rPr>
         <w:t>3.2.7.2 Unos novih materijala</w:t>
       </w:r>
+      <w:bookmarkEnd w:id="179"/>
       <w:bookmarkEnd w:id="180"/>
       <w:bookmarkEnd w:id="181"/>
-      <w:bookmarkEnd w:id="182"/>
     </w:p>
     <w:tbl>
       <w:tblPr>
@@ -21985,11 +22087,13 @@
               <w:cnfStyle w:val="100000000000"/>
               <w:rPr>
                 <w:rFonts w:asciiTheme="majorHAnsi" w:hAnsiTheme="majorHAnsi"/>
-              </w:rPr>
-            </w:pPr>
-            <w:r>
-              <w:rPr>
-                <w:rFonts w:asciiTheme="majorHAnsi" w:hAnsiTheme="majorHAnsi"/>
+                <w:b w:val="0"/>
+              </w:rPr>
+            </w:pPr>
+            <w:r>
+              <w:rPr>
+                <w:rFonts w:asciiTheme="majorHAnsi" w:hAnsiTheme="majorHAnsi"/>
+                <w:b w:val="0"/>
               </w:rPr>
               <w:t>Ova funkcionalnost omogućava unos novih materijala u bazu podataka sistema. Korisnik sistema ima uvid u materijale i njihovu dostupnost.</w:t>
             </w:r>
@@ -22061,6 +22165,7 @@
               <w:rPr>
                 <w:rFonts w:asciiTheme="majorHAnsi" w:hAnsiTheme="majorHAnsi"/>
               </w:rPr>
+              <w:lastRenderedPageBreak/>
               <w:t>Ulaz</w:t>
             </w:r>
           </w:p>
@@ -22150,7 +22255,6 @@
               <w:rPr>
                 <w:rFonts w:asciiTheme="majorHAnsi" w:hAnsiTheme="majorHAnsi"/>
               </w:rPr>
-              <w:lastRenderedPageBreak/>
               <w:t>Uslov validnosti</w:t>
             </w:r>
           </w:p>
@@ -22404,8 +22508,8 @@
           <w:rFonts w:asciiTheme="majorHAnsi" w:hAnsiTheme="majorHAnsi"/>
         </w:rPr>
       </w:pPr>
-      <w:bookmarkStart w:id="183" w:name="_Toc416447842"/>
-      <w:bookmarkStart w:id="184" w:name="_Toc416448958"/>
+      <w:bookmarkStart w:id="182" w:name="_Toc416447842"/>
+      <w:bookmarkStart w:id="183" w:name="_Toc416448958"/>
     </w:p>
     <w:p>
       <w:pPr>
@@ -22416,16 +22520,16 @@
           <w:szCs w:val="22"/>
         </w:rPr>
       </w:pPr>
-      <w:bookmarkStart w:id="185" w:name="_Toc418037908"/>
+      <w:bookmarkStart w:id="184" w:name="_Toc418037908"/>
       <w:r>
         <w:rPr>
           <w:rFonts w:asciiTheme="majorHAnsi" w:hAnsiTheme="majorHAnsi"/>
         </w:rPr>
         <w:t>3.2.7.3 Brisanje postojećeg materijala</w:t>
       </w:r>
+      <w:bookmarkEnd w:id="182"/>
       <w:bookmarkEnd w:id="183"/>
       <w:bookmarkEnd w:id="184"/>
-      <w:bookmarkEnd w:id="185"/>
     </w:p>
     <w:tbl>
       <w:tblPr>
@@ -22853,37 +22957,37 @@
           <w:rFonts w:asciiTheme="majorHAnsi" w:eastAsia="Trebuchet MS" w:hAnsiTheme="majorHAnsi"/>
         </w:rPr>
       </w:pPr>
-      <w:bookmarkStart w:id="186" w:name="h.mpvuea8cte02" w:colFirst="0" w:colLast="0"/>
-      <w:bookmarkStart w:id="187" w:name="h.bf7n2b195e5s" w:colFirst="0" w:colLast="0"/>
-      <w:bookmarkStart w:id="188" w:name="_Toc418037909"/>
+      <w:bookmarkStart w:id="185" w:name="h.mpvuea8cte02" w:colFirst="0" w:colLast="0"/>
+      <w:bookmarkStart w:id="186" w:name="h.bf7n2b195e5s" w:colFirst="0" w:colLast="0"/>
+      <w:bookmarkStart w:id="187" w:name="_Toc418037909"/>
+      <w:bookmarkEnd w:id="185"/>
       <w:bookmarkEnd w:id="186"/>
-      <w:bookmarkEnd w:id="187"/>
       <w:r>
         <w:rPr>
           <w:rFonts w:asciiTheme="majorHAnsi" w:eastAsia="Trebuchet MS" w:hAnsiTheme="majorHAnsi"/>
         </w:rPr>
         <w:t>3.2.8. Izvještaji koji se mogu dobiti</w:t>
       </w:r>
+      <w:bookmarkEnd w:id="187"/>
+    </w:p>
+    <w:p>
+      <w:pPr>
+        <w:pStyle w:val="Podpodnaslov"/>
+        <w:rPr>
+          <w:rFonts w:asciiTheme="majorHAnsi" w:hAnsiTheme="majorHAnsi"/>
+          <w:sz w:val="32"/>
+        </w:rPr>
+      </w:pPr>
+      <w:bookmarkStart w:id="188" w:name="h.sgh4hlfvosp" w:colFirst="0" w:colLast="0"/>
+      <w:bookmarkStart w:id="189" w:name="_Toc418037910"/>
       <w:bookmarkEnd w:id="188"/>
-    </w:p>
-    <w:p>
-      <w:pPr>
-        <w:pStyle w:val="Podpodnaslov"/>
-        <w:rPr>
-          <w:rFonts w:asciiTheme="majorHAnsi" w:hAnsiTheme="majorHAnsi"/>
-          <w:sz w:val="32"/>
-        </w:rPr>
-      </w:pPr>
-      <w:bookmarkStart w:id="189" w:name="h.sgh4hlfvosp" w:colFirst="0" w:colLast="0"/>
-      <w:bookmarkStart w:id="190" w:name="_Toc418037910"/>
-      <w:bookmarkEnd w:id="189"/>
       <w:r>
         <w:rPr>
           <w:rFonts w:asciiTheme="majorHAnsi" w:hAnsiTheme="majorHAnsi"/>
         </w:rPr>
         <w:t>3.2.8.1.Izvještaj o svim posjetama i zahvatima sa uključenim cijenama</w:t>
       </w:r>
-      <w:bookmarkEnd w:id="190"/>
+      <w:bookmarkEnd w:id="189"/>
     </w:p>
     <w:p>
       <w:pPr>
@@ -23011,7 +23115,6 @@
                 <w:b/>
                 <w:shd w:val="clear" w:color="auto" w:fill="CFE2F3"/>
               </w:rPr>
-              <w:lastRenderedPageBreak/>
               <w:t>Preduslovi</w:t>
             </w:r>
           </w:p>
@@ -23561,14 +23664,14 @@
           <w:rFonts w:asciiTheme="majorHAnsi" w:hAnsiTheme="majorHAnsi"/>
         </w:rPr>
       </w:pPr>
-      <w:bookmarkStart w:id="191" w:name="_Toc418037911"/>
+      <w:bookmarkStart w:id="190" w:name="_Toc418037911"/>
       <w:r>
         <w:rPr>
           <w:rFonts w:asciiTheme="majorHAnsi" w:hAnsiTheme="majorHAnsi"/>
         </w:rPr>
         <w:t>3.2.8.2. Financijski izvještaj o svim ulazima u toku dana/sedmice/mjeseca</w:t>
       </w:r>
-      <w:bookmarkEnd w:id="191"/>
+      <w:bookmarkEnd w:id="190"/>
     </w:p>
     <w:p>
       <w:pPr>
@@ -23706,6 +23809,7 @@
                 <w:b/>
                 <w:shd w:val="clear" w:color="auto" w:fill="CFE2F3"/>
               </w:rPr>
+              <w:lastRenderedPageBreak/>
               <w:t>Preduslovi</w:t>
             </w:r>
           </w:p>
@@ -23822,7 +23926,6 @@
               <w:rPr>
                 <w:rFonts w:asciiTheme="majorHAnsi" w:hAnsiTheme="majorHAnsi"/>
               </w:rPr>
-              <w:lastRenderedPageBreak/>
               <w:t>Konkretan vremenski period</w:t>
             </w:r>
           </w:p>
@@ -23859,7 +23962,6 @@
                 <w:b/>
                 <w:shd w:val="clear" w:color="auto" w:fill="CFE2F3"/>
               </w:rPr>
-              <w:lastRenderedPageBreak/>
               <w:t>Uslovi validacije</w:t>
             </w:r>
           </w:p>
@@ -24311,14 +24413,14 @@
           <w:rFonts w:asciiTheme="majorHAnsi" w:hAnsiTheme="majorHAnsi"/>
         </w:rPr>
       </w:pPr>
-      <w:bookmarkStart w:id="192" w:name="_Toc418037912"/>
+      <w:bookmarkStart w:id="191" w:name="_Toc418037912"/>
       <w:r>
         <w:rPr>
           <w:rFonts w:asciiTheme="majorHAnsi" w:hAnsiTheme="majorHAnsi"/>
         </w:rPr>
         <w:t>3.2.8.3. Financijski izvještaj o potrošenim materijalima i njihovoj cijeni</w:t>
       </w:r>
-      <w:bookmarkEnd w:id="192"/>
+      <w:bookmarkEnd w:id="191"/>
     </w:p>
     <w:p>
       <w:pPr>
@@ -24446,6 +24548,7 @@
                 <w:b/>
                 <w:shd w:val="clear" w:color="auto" w:fill="CFE2F3"/>
               </w:rPr>
+              <w:lastRenderedPageBreak/>
               <w:t>Preduslovi</w:t>
             </w:r>
           </w:p>
@@ -24562,7 +24665,6 @@
               <w:rPr>
                 <w:rFonts w:asciiTheme="majorHAnsi" w:hAnsiTheme="majorHAnsi"/>
               </w:rPr>
-              <w:lastRenderedPageBreak/>
               <w:t>Konkretan vremenski period</w:t>
             </w:r>
           </w:p>
@@ -24599,7 +24701,6 @@
                 <w:b/>
                 <w:shd w:val="clear" w:color="auto" w:fill="CFE2F3"/>
               </w:rPr>
-              <w:lastRenderedPageBreak/>
               <w:t>Uslovi validacije</w:t>
             </w:r>
           </w:p>
@@ -25041,14 +25142,14 @@
           <w:rFonts w:asciiTheme="majorHAnsi" w:hAnsiTheme="majorHAnsi"/>
         </w:rPr>
       </w:pPr>
-      <w:bookmarkStart w:id="193" w:name="_Toc418037913"/>
+      <w:bookmarkStart w:id="192" w:name="_Toc418037913"/>
       <w:r>
         <w:rPr>
           <w:rFonts w:asciiTheme="majorHAnsi" w:hAnsiTheme="majorHAnsi"/>
         </w:rPr>
         <w:t>3.2.8.4. Izvještaj o obavljenim posjetama nekog pacijenta sa uključenim informacijama o zahvatima i doktorima koji su ga primili</w:t>
       </w:r>
-      <w:bookmarkEnd w:id="193"/>
+      <w:bookmarkEnd w:id="192"/>
     </w:p>
     <w:p>
       <w:pPr>
@@ -25268,6 +25369,7 @@
                 <w:rFonts w:asciiTheme="majorHAnsi" w:hAnsiTheme="majorHAnsi"/>
                 <w:b/>
               </w:rPr>
+              <w:lastRenderedPageBreak/>
               <w:t>Uslovi validacije</w:t>
             </w:r>
           </w:p>
@@ -25370,7 +25472,6 @@
               <w:rPr>
                 <w:rFonts w:asciiTheme="majorHAnsi" w:hAnsiTheme="majorHAnsi"/>
               </w:rPr>
-              <w:lastRenderedPageBreak/>
               <w:t>Sistem pronalazi pacijenta</w:t>
             </w:r>
           </w:p>
@@ -25419,7 +25520,6 @@
                 <w:rFonts w:asciiTheme="majorHAnsi" w:hAnsiTheme="majorHAnsi"/>
                 <w:b/>
               </w:rPr>
-              <w:lastRenderedPageBreak/>
               <w:t>Izlaz</w:t>
             </w:r>
           </w:p>
@@ -25665,14 +25765,14 @@
           <w:rFonts w:asciiTheme="majorHAnsi" w:hAnsiTheme="majorHAnsi"/>
         </w:rPr>
       </w:pPr>
-      <w:bookmarkStart w:id="194" w:name="_Toc418037914"/>
+      <w:bookmarkStart w:id="193" w:name="_Toc418037914"/>
       <w:r>
         <w:rPr>
           <w:rFonts w:asciiTheme="majorHAnsi" w:hAnsiTheme="majorHAnsi"/>
         </w:rPr>
         <w:t>3.2.8.5. Izvještaj o svim odrađenim posjetama (u toku dana/sedmice/mjeseca)</w:t>
       </w:r>
-      <w:bookmarkEnd w:id="194"/>
+      <w:bookmarkEnd w:id="193"/>
     </w:p>
     <w:p>
       <w:pPr>
@@ -25967,6 +26067,7 @@
               <w:rPr>
                 <w:rFonts w:asciiTheme="majorHAnsi" w:hAnsiTheme="majorHAnsi"/>
               </w:rPr>
+              <w:lastRenderedPageBreak/>
               <w:t>Ispravan unos vremenskog perioda</w:t>
             </w:r>
           </w:p>
@@ -25997,6 +26098,7 @@
                 <w:rFonts w:asciiTheme="majorHAnsi" w:hAnsiTheme="majorHAnsi"/>
                 <w:b/>
               </w:rPr>
+              <w:lastRenderedPageBreak/>
               <w:t>Procesiranje</w:t>
             </w:r>
           </w:p>
@@ -26026,14 +26128,7 @@
               <w:rPr>
                 <w:rFonts w:asciiTheme="majorHAnsi" w:hAnsiTheme="majorHAnsi"/>
               </w:rPr>
-              <w:t xml:space="preserve">Korisnik odabira da li želi dnevni, sedmični ili </w:t>
-            </w:r>
-            <w:r>
-              <w:rPr>
-                <w:rFonts w:asciiTheme="majorHAnsi" w:hAnsiTheme="majorHAnsi"/>
-              </w:rPr>
-              <w:lastRenderedPageBreak/>
-              <w:t>mjesečni izvještaj</w:t>
+              <w:t>Korisnik odabira da li želi dnevni, sedmični ili mjesečni izvještaj</w:t>
             </w:r>
           </w:p>
           <w:p>
@@ -26099,7 +26194,6 @@
                 <w:rFonts w:asciiTheme="majorHAnsi" w:hAnsiTheme="majorHAnsi"/>
                 <w:b/>
               </w:rPr>
-              <w:lastRenderedPageBreak/>
               <w:t>Izlaz</w:t>
             </w:r>
           </w:p>
@@ -26289,8 +26383,8 @@
           <w:sz w:val="26"/>
         </w:rPr>
       </w:pPr>
-      <w:bookmarkStart w:id="195" w:name="h.n7mqzlcgljhh" w:colFirst="0" w:colLast="0"/>
-      <w:bookmarkEnd w:id="195"/>
+      <w:bookmarkStart w:id="194" w:name="h.n7mqzlcgljhh" w:colFirst="0" w:colLast="0"/>
+      <w:bookmarkEnd w:id="194"/>
       <w:r>
         <w:rPr>
           <w:rFonts w:asciiTheme="majorHAnsi" w:eastAsia="Trebuchet MS" w:hAnsiTheme="majorHAnsi" w:cs="Trebuchet MS"/>
@@ -26342,18 +26436,18 @@
           <w:rFonts w:asciiTheme="majorHAnsi" w:hAnsiTheme="majorHAnsi"/>
         </w:rPr>
       </w:pPr>
-      <w:bookmarkStart w:id="196" w:name="_Toc416447843"/>
-      <w:bookmarkStart w:id="197" w:name="_Toc416448959"/>
-      <w:bookmarkStart w:id="198" w:name="_Toc418037915"/>
+      <w:bookmarkStart w:id="195" w:name="_Toc416447843"/>
+      <w:bookmarkStart w:id="196" w:name="_Toc416448959"/>
+      <w:bookmarkStart w:id="197" w:name="_Toc418037915"/>
       <w:r>
         <w:rPr>
           <w:rFonts w:asciiTheme="majorHAnsi" w:hAnsiTheme="majorHAnsi"/>
         </w:rPr>
         <w:t>3.3 Nefunkcionalni zahtjevi i osobine sistema</w:t>
       </w:r>
+      <w:bookmarkEnd w:id="195"/>
       <w:bookmarkEnd w:id="196"/>
       <w:bookmarkEnd w:id="197"/>
-      <w:bookmarkEnd w:id="198"/>
     </w:p>
     <w:p>
       <w:pPr>
@@ -26362,18 +26456,18 @@
           <w:rFonts w:asciiTheme="majorHAnsi" w:hAnsiTheme="majorHAnsi"/>
         </w:rPr>
       </w:pPr>
-      <w:bookmarkStart w:id="199" w:name="_Toc416447844"/>
-      <w:bookmarkStart w:id="200" w:name="_Toc416448960"/>
-      <w:bookmarkStart w:id="201" w:name="_Toc418037916"/>
+      <w:bookmarkStart w:id="198" w:name="_Toc416447844"/>
+      <w:bookmarkStart w:id="199" w:name="_Toc416448960"/>
+      <w:bookmarkStart w:id="200" w:name="_Toc418037916"/>
       <w:r>
         <w:rPr>
           <w:rFonts w:asciiTheme="majorHAnsi" w:hAnsiTheme="majorHAnsi"/>
         </w:rPr>
         <w:t>3.3.1. Upotrebljivost sistema</w:t>
       </w:r>
+      <w:bookmarkEnd w:id="198"/>
       <w:bookmarkEnd w:id="199"/>
       <w:bookmarkEnd w:id="200"/>
-      <w:bookmarkEnd w:id="201"/>
     </w:p>
     <w:p>
       <w:pPr>
@@ -26464,6 +26558,7 @@
         <w:rPr>
           <w:rFonts w:asciiTheme="majorHAnsi" w:hAnsiTheme="majorHAnsi"/>
         </w:rPr>
+        <w:lastRenderedPageBreak/>
         <w:t>Za svaku posjetu će biti izračunata ukupna cijena samo za trenutni prikaz, kako bi se olakšala korisniku naplata</w:t>
       </w:r>
     </w:p>
@@ -26482,7 +26577,6 @@
         <w:rPr>
           <w:rFonts w:asciiTheme="majorHAnsi" w:hAnsiTheme="majorHAnsi"/>
         </w:rPr>
-        <w:lastRenderedPageBreak/>
         <w:t>Za svaki zah</w:t>
       </w:r>
       <w:r>
@@ -26566,24 +26660,24 @@
           <w:rFonts w:asciiTheme="majorHAnsi" w:hAnsiTheme="majorHAnsi"/>
         </w:rPr>
       </w:pPr>
-      <w:bookmarkStart w:id="202" w:name="_Toc416447845"/>
-      <w:bookmarkStart w:id="203" w:name="_Toc416448961"/>
-      <w:bookmarkStart w:id="204" w:name="_Toc418037917"/>
+      <w:bookmarkStart w:id="201" w:name="_Toc416447845"/>
+      <w:bookmarkStart w:id="202" w:name="_Toc416448961"/>
+      <w:bookmarkStart w:id="203" w:name="_Toc418037917"/>
       <w:r>
         <w:rPr>
           <w:rFonts w:asciiTheme="majorHAnsi" w:hAnsiTheme="majorHAnsi"/>
         </w:rPr>
         <w:t>3.3.2. Performanse sistem</w:t>
       </w:r>
+      <w:bookmarkEnd w:id="201"/>
       <w:bookmarkEnd w:id="202"/>
-      <w:bookmarkEnd w:id="203"/>
       <w:r>
         <w:rPr>
           <w:rFonts w:asciiTheme="majorHAnsi" w:hAnsiTheme="majorHAnsi"/>
         </w:rPr>
         <w:t>a</w:t>
       </w:r>
-      <w:bookmarkEnd w:id="204"/>
+      <w:bookmarkEnd w:id="203"/>
     </w:p>
     <w:p>
       <w:pPr>
@@ -26731,9 +26825,9 @@
           <w:rFonts w:asciiTheme="majorHAnsi" w:hAnsiTheme="majorHAnsi"/>
         </w:rPr>
       </w:pPr>
-      <w:bookmarkStart w:id="205" w:name="_Toc416447846"/>
-      <w:bookmarkStart w:id="206" w:name="_Toc416448962"/>
-      <w:bookmarkStart w:id="207" w:name="_Toc418037918"/>
+      <w:bookmarkStart w:id="204" w:name="_Toc416447846"/>
+      <w:bookmarkStart w:id="205" w:name="_Toc416448962"/>
+      <w:bookmarkStart w:id="206" w:name="_Toc418037918"/>
       <w:r>
         <w:rPr>
           <w:rFonts w:asciiTheme="majorHAnsi" w:hAnsiTheme="majorHAnsi"/>
@@ -26746,9 +26840,9 @@
         </w:rPr>
         <w:t>Atributi kvalitete softvera</w:t>
       </w:r>
+      <w:bookmarkEnd w:id="204"/>
       <w:bookmarkEnd w:id="205"/>
       <w:bookmarkEnd w:id="206"/>
-      <w:bookmarkEnd w:id="207"/>
     </w:p>
     <w:p>
       <w:pPr>
@@ -26758,7 +26852,7 @@
           <w:rFonts w:asciiTheme="majorHAnsi" w:hAnsiTheme="majorHAnsi"/>
         </w:rPr>
       </w:pPr>
-      <w:bookmarkStart w:id="208" w:name="_Toc418037919"/>
+      <w:bookmarkStart w:id="207" w:name="_Toc418037919"/>
       <w:r>
         <w:rPr>
           <w:rStyle w:val="PodnaslovChar"/>
@@ -26766,7 +26860,7 @@
         </w:rPr>
         <w:t>3.4.1. Fizička sigurnost sistema</w:t>
       </w:r>
-      <w:bookmarkEnd w:id="208"/>
+      <w:bookmarkEnd w:id="207"/>
     </w:p>
     <w:p>
       <w:pPr>
@@ -26836,14 +26930,14 @@
           <w:rFonts w:asciiTheme="majorHAnsi" w:hAnsiTheme="majorHAnsi"/>
         </w:rPr>
       </w:pPr>
-      <w:bookmarkStart w:id="209" w:name="_Toc418037920"/>
+      <w:bookmarkStart w:id="208" w:name="_Toc418037920"/>
       <w:r>
         <w:rPr>
           <w:rFonts w:asciiTheme="majorHAnsi" w:hAnsiTheme="majorHAnsi"/>
         </w:rPr>
         <w:t>3.4.2. Sigurnost sistema</w:t>
       </w:r>
-      <w:bookmarkEnd w:id="209"/>
+      <w:bookmarkEnd w:id="208"/>
     </w:p>
     <w:p>
       <w:pPr>
@@ -26914,6 +27008,7 @@
         <w:rPr>
           <w:rFonts w:asciiTheme="majorHAnsi" w:hAnsiTheme="majorHAnsi"/>
         </w:rPr>
+        <w:lastRenderedPageBreak/>
         <w:t>Sistem će automatski dodijeliti šifru korisniku sistema, koju će moći promijeniti  nakon svog prvog prijavljivanja na sistem.</w:t>
       </w:r>
     </w:p>
@@ -26924,15 +27019,14 @@
           <w:rFonts w:asciiTheme="majorHAnsi" w:hAnsiTheme="majorHAnsi"/>
         </w:rPr>
       </w:pPr>
-      <w:bookmarkStart w:id="210" w:name="_Toc418037921"/>
+      <w:bookmarkStart w:id="209" w:name="_Toc418037921"/>
       <w:r>
         <w:rPr>
           <w:rFonts w:asciiTheme="majorHAnsi" w:hAnsiTheme="majorHAnsi"/>
         </w:rPr>
-        <w:lastRenderedPageBreak/>
         <w:t>3.4.3. Backup</w:t>
       </w:r>
-      <w:bookmarkEnd w:id="210"/>
+      <w:bookmarkEnd w:id="209"/>
     </w:p>
     <w:p>
       <w:pPr>
@@ -26955,14 +27049,14 @@
           <w:rFonts w:asciiTheme="majorHAnsi" w:hAnsiTheme="majorHAnsi"/>
         </w:rPr>
       </w:pPr>
-      <w:bookmarkStart w:id="211" w:name="_Toc418037922"/>
+      <w:bookmarkStart w:id="210" w:name="_Toc418037922"/>
       <w:r>
         <w:rPr>
           <w:rFonts w:asciiTheme="majorHAnsi" w:hAnsiTheme="majorHAnsi"/>
         </w:rPr>
         <w:t>3.4.4. Portabilnost sistema</w:t>
       </w:r>
-      <w:bookmarkEnd w:id="211"/>
+      <w:bookmarkEnd w:id="210"/>
     </w:p>
     <w:p>
       <w:pPr>
@@ -26985,14 +27079,14 @@
           <w:rFonts w:asciiTheme="majorHAnsi" w:hAnsiTheme="majorHAnsi"/>
         </w:rPr>
       </w:pPr>
-      <w:bookmarkStart w:id="212" w:name="_Toc418037923"/>
+      <w:bookmarkStart w:id="211" w:name="_Toc418037923"/>
       <w:r>
         <w:rPr>
           <w:rFonts w:asciiTheme="majorHAnsi" w:hAnsiTheme="majorHAnsi"/>
         </w:rPr>
         <w:t>3.4.5. Skalabilnost sistema</w:t>
       </w:r>
-      <w:bookmarkEnd w:id="212"/>
+      <w:bookmarkEnd w:id="211"/>
     </w:p>
     <w:p>
       <w:pPr>
@@ -27013,8 +27107,8 @@
         </w:rPr>
         <w:t>jenata, posjeta, zahvata i materijala</w:t>
       </w:r>
-      <w:bookmarkStart w:id="213" w:name="_GoBack"/>
-      <w:bookmarkEnd w:id="213"/>
+      <w:bookmarkStart w:id="212" w:name="_GoBack"/>
+      <w:bookmarkEnd w:id="212"/>
       <w:r>
         <w:rPr>
           <w:rFonts w:asciiTheme="majorHAnsi" w:hAnsiTheme="majorHAnsi"/>
@@ -27035,14 +27129,14 @@
           <w:rFonts w:asciiTheme="majorHAnsi" w:hAnsiTheme="majorHAnsi"/>
         </w:rPr>
       </w:pPr>
-      <w:bookmarkStart w:id="214" w:name="_Toc418037924"/>
+      <w:bookmarkStart w:id="213" w:name="_Toc418037924"/>
       <w:r>
         <w:rPr>
           <w:rFonts w:asciiTheme="majorHAnsi" w:hAnsiTheme="majorHAnsi"/>
         </w:rPr>
         <w:t>3.4.6. Dostupnost sistema</w:t>
       </w:r>
-      <w:bookmarkEnd w:id="214"/>
+      <w:bookmarkEnd w:id="213"/>
     </w:p>
     <w:p>
       <w:pPr>
@@ -27065,14 +27159,14 @@
           <w:rFonts w:asciiTheme="majorHAnsi" w:hAnsiTheme="majorHAnsi"/>
         </w:rPr>
       </w:pPr>
-      <w:bookmarkStart w:id="215" w:name="_Toc418037925"/>
+      <w:bookmarkStart w:id="214" w:name="_Toc418037925"/>
       <w:r>
         <w:rPr>
           <w:rFonts w:asciiTheme="majorHAnsi" w:hAnsiTheme="majorHAnsi"/>
         </w:rPr>
         <w:t>3.4.7. Održavanje sistema</w:t>
       </w:r>
-      <w:bookmarkEnd w:id="215"/>
+      <w:bookmarkEnd w:id="214"/>
     </w:p>
     <w:p>
       <w:pPr>
@@ -27174,7 +27268,7 @@
             <w:rPr>
               <w:noProof/>
             </w:rPr>
-            <w:t>30</w:t>
+            <w:t>23</w:t>
           </w:r>
         </w:fldSimple>
       </w:p>

</xml_diff>

<commit_message>
SRS - Dostupni materijali ispravljeno
</commit_message>
<xml_diff>
--- a/Documents/SRS v1.1.docx
+++ b/Documents/SRS v1.1.docx
@@ -21717,6 +21717,11 @@
           </w:tcPr>
           <w:p>
             <w:pPr>
+              <w:pStyle w:val="ListParagraph"/>
+              <w:numPr>
+                <w:ilvl w:val="0"/>
+                <w:numId w:val="23"/>
+              </w:numPr>
               <w:rPr>
                 <w:rFonts w:asciiTheme="majorHAnsi" w:hAnsiTheme="majorHAnsi"/>
                 <w:sz w:val="24"/>
@@ -21727,7 +21732,7 @@
                 <w:rFonts w:asciiTheme="majorHAnsi" w:hAnsiTheme="majorHAnsi"/>
                 <w:sz w:val="24"/>
               </w:rPr>
-              <w:t>Postoji barem jedan materijal evidentiran u bazi podataka</w:t>
+              <w:t>Korisnik je prijavljen na sistem</w:t>
             </w:r>
           </w:p>
         </w:tc>
@@ -21762,6 +21767,11 @@
           </w:tcPr>
           <w:p>
             <w:pPr>
+              <w:pStyle w:val="ListParagraph"/>
+              <w:numPr>
+                <w:ilvl w:val="0"/>
+                <w:numId w:val="23"/>
+              </w:numPr>
               <w:rPr>
                 <w:rFonts w:asciiTheme="majorHAnsi" w:hAnsiTheme="majorHAnsi"/>
                 <w:sz w:val="24"/>
@@ -21772,7 +21782,7 @@
                 <w:rFonts w:asciiTheme="majorHAnsi" w:hAnsiTheme="majorHAnsi"/>
                 <w:sz w:val="24"/>
               </w:rPr>
-              <w:t>Količina dostupnosti materijala</w:t>
+              <w:t>Naziv materijala</w:t>
             </w:r>
           </w:p>
         </w:tc>
@@ -21807,6 +21817,11 @@
           </w:tcPr>
           <w:p>
             <w:pPr>
+              <w:pStyle w:val="ListParagraph"/>
+              <w:numPr>
+                <w:ilvl w:val="0"/>
+                <w:numId w:val="23"/>
+              </w:numPr>
               <w:rPr>
                 <w:rFonts w:asciiTheme="majorHAnsi" w:hAnsiTheme="majorHAnsi"/>
                 <w:sz w:val="24"/>
@@ -21817,7 +21832,7 @@
                 <w:rFonts w:asciiTheme="majorHAnsi" w:hAnsiTheme="majorHAnsi"/>
                 <w:sz w:val="24"/>
               </w:rPr>
-              <w:t>Količina materijala mora biti nenegativna</w:t>
+              <w:t>Naziv materijala mora postojati</w:t>
             </w:r>
           </w:p>
         </w:tc>
@@ -22121,6 +22136,7 @@
               <w:rPr>
                 <w:rFonts w:asciiTheme="majorHAnsi" w:hAnsiTheme="majorHAnsi"/>
               </w:rPr>
+              <w:lastRenderedPageBreak/>
               <w:t>Preduslovi</w:t>
             </w:r>
           </w:p>
@@ -22133,6 +22149,10 @@
           <w:p>
             <w:pPr>
               <w:pStyle w:val="Tekst"/>
+              <w:numPr>
+                <w:ilvl w:val="0"/>
+                <w:numId w:val="10"/>
+              </w:numPr>
               <w:cnfStyle w:val="000000100000"/>
               <w:rPr>
                 <w:rFonts w:asciiTheme="majorHAnsi" w:hAnsiTheme="majorHAnsi"/>
@@ -22142,7 +22162,7 @@
               <w:rPr>
                 <w:rFonts w:asciiTheme="majorHAnsi" w:hAnsiTheme="majorHAnsi"/>
               </w:rPr>
-              <w:t>-</w:t>
+              <w:t>Korisnik je prijavljen na sistem</w:t>
             </w:r>
           </w:p>
         </w:tc>
@@ -22165,7 +22185,6 @@
               <w:rPr>
                 <w:rFonts w:asciiTheme="majorHAnsi" w:hAnsiTheme="majorHAnsi"/>
               </w:rPr>
-              <w:lastRenderedPageBreak/>
               <w:t>Ulaz</w:t>
             </w:r>
           </w:p>
@@ -22210,7 +22229,7 @@
               <w:rPr>
                 <w:rFonts w:asciiTheme="majorHAnsi" w:hAnsiTheme="majorHAnsi"/>
               </w:rPr>
-              <w:t>Količina</w:t>
+              <w:t>Cijena</w:t>
             </w:r>
           </w:p>
           <w:p>
@@ -22229,7 +22248,7 @@
               <w:rPr>
                 <w:rFonts w:asciiTheme="majorHAnsi" w:hAnsiTheme="majorHAnsi"/>
               </w:rPr>
-              <w:t>Komentar (da li je opasan ili štetan, da li je lomljiv...)</w:t>
+              <w:t>Mjerna jedinica</w:t>
             </w:r>
           </w:p>
         </w:tc>
@@ -22299,7 +22318,26 @@
               <w:rPr>
                 <w:rFonts w:asciiTheme="majorHAnsi" w:hAnsiTheme="majorHAnsi"/>
               </w:rPr>
-              <w:t>Količina mora biti nenegativna</w:t>
+              <w:t>Cijena mora biti ne negativna</w:t>
+            </w:r>
+          </w:p>
+          <w:p>
+            <w:pPr>
+              <w:pStyle w:val="Tekst"/>
+              <w:numPr>
+                <w:ilvl w:val="0"/>
+                <w:numId w:val="26"/>
+              </w:numPr>
+              <w:cnfStyle w:val="000000100000"/>
+              <w:rPr>
+                <w:rFonts w:asciiTheme="majorHAnsi" w:hAnsiTheme="majorHAnsi"/>
+              </w:rPr>
+            </w:pPr>
+            <w:r>
+              <w:rPr>
+                <w:rFonts w:asciiTheme="majorHAnsi" w:hAnsiTheme="majorHAnsi"/>
+              </w:rPr>
+              <w:t>Mjerna jedinica mora postojati</w:t>
             </w:r>
           </w:p>
         </w:tc>
@@ -22585,11 +22623,13 @@
               <w:cnfStyle w:val="100000000000"/>
               <w:rPr>
                 <w:rFonts w:asciiTheme="majorHAnsi" w:hAnsiTheme="majorHAnsi"/>
-              </w:rPr>
-            </w:pPr>
-            <w:r>
-              <w:rPr>
-                <w:rFonts w:asciiTheme="majorHAnsi" w:hAnsiTheme="majorHAnsi"/>
+                <w:b w:val="0"/>
+              </w:rPr>
+            </w:pPr>
+            <w:r>
+              <w:rPr>
+                <w:rFonts w:asciiTheme="majorHAnsi" w:hAnsiTheme="majorHAnsi"/>
+                <w:b w:val="0"/>
               </w:rPr>
               <w:t>Ova funkcionalnost omogućava brisanje unesenih materijala iz baze podataka.</w:t>
             </w:r>
@@ -22629,6 +22669,10 @@
           <w:p>
             <w:pPr>
               <w:pStyle w:val="Tekst"/>
+              <w:numPr>
+                <w:ilvl w:val="0"/>
+                <w:numId w:val="27"/>
+              </w:numPr>
               <w:cnfStyle w:val="000000100000"/>
               <w:rPr>
                 <w:rFonts w:asciiTheme="majorHAnsi" w:hAnsiTheme="majorHAnsi"/>
@@ -22638,7 +22682,7 @@
               <w:rPr>
                 <w:rFonts w:asciiTheme="majorHAnsi" w:hAnsiTheme="majorHAnsi"/>
               </w:rPr>
-              <w:t>-</w:t>
+              <w:t>Korisnik je prijavljen na sistem</w:t>
             </w:r>
           </w:p>
         </w:tc>
@@ -22673,6 +22717,10 @@
           <w:p>
             <w:pPr>
               <w:pStyle w:val="Tekst"/>
+              <w:numPr>
+                <w:ilvl w:val="0"/>
+                <w:numId w:val="27"/>
+              </w:numPr>
               <w:cnfStyle w:val="000000000000"/>
               <w:rPr>
                 <w:rFonts w:asciiTheme="majorHAnsi" w:hAnsiTheme="majorHAnsi"/>
@@ -22682,7 +22730,7 @@
               <w:rPr>
                 <w:rFonts w:asciiTheme="majorHAnsi" w:hAnsiTheme="majorHAnsi"/>
               </w:rPr>
-              <w:t>Naziv materijala</w:t>
+              <w:t>Id materijala</w:t>
             </w:r>
           </w:p>
         </w:tc>
@@ -22966,6 +23014,7 @@
         <w:rPr>
           <w:rFonts w:asciiTheme="majorHAnsi" w:eastAsia="Trebuchet MS" w:hAnsiTheme="majorHAnsi"/>
         </w:rPr>
+        <w:lastRenderedPageBreak/>
         <w:t>3.2.8. Izvještaji koji se mogu dobiti</w:t>
       </w:r>
       <w:bookmarkEnd w:id="187"/>
@@ -23743,6 +23792,7 @@
                 <w:b/>
                 <w:shd w:val="clear" w:color="auto" w:fill="CFE2F3"/>
               </w:rPr>
+              <w:lastRenderedPageBreak/>
               <w:t>Opis</w:t>
             </w:r>
           </w:p>
@@ -23809,7 +23859,6 @@
                 <w:b/>
                 <w:shd w:val="clear" w:color="auto" w:fill="CFE2F3"/>
               </w:rPr>
-              <w:lastRenderedPageBreak/>
               <w:t>Preduslovi</w:t>
             </w:r>
           </w:p>
@@ -24482,6 +24531,7 @@
                 <w:b/>
                 <w:shd w:val="clear" w:color="auto" w:fill="CFE2F3"/>
               </w:rPr>
+              <w:lastRenderedPageBreak/>
               <w:t>Opis</w:t>
             </w:r>
           </w:p>
@@ -24548,7 +24598,6 @@
                 <w:b/>
                 <w:shd w:val="clear" w:color="auto" w:fill="CFE2F3"/>
               </w:rPr>
-              <w:lastRenderedPageBreak/>
               <w:t>Preduslovi</w:t>
             </w:r>
           </w:p>
@@ -25314,6 +25363,7 @@
                 <w:rFonts w:asciiTheme="majorHAnsi" w:hAnsiTheme="majorHAnsi"/>
                 <w:b/>
               </w:rPr>
+              <w:lastRenderedPageBreak/>
               <w:t>Ulaz</w:t>
             </w:r>
           </w:p>
@@ -25369,7 +25419,6 @@
                 <w:rFonts w:asciiTheme="majorHAnsi" w:hAnsiTheme="majorHAnsi"/>
                 <w:b/>
               </w:rPr>
-              <w:lastRenderedPageBreak/>
               <w:t>Uslovi validacije</w:t>
             </w:r>
           </w:p>
@@ -26020,6 +26069,7 @@
                 <w:rFonts w:asciiTheme="majorHAnsi" w:hAnsiTheme="majorHAnsi"/>
                 <w:b/>
               </w:rPr>
+              <w:lastRenderedPageBreak/>
               <w:t>Uslovi validacije</w:t>
             </w:r>
           </w:p>
@@ -26067,7 +26117,6 @@
               <w:rPr>
                 <w:rFonts w:asciiTheme="majorHAnsi" w:hAnsiTheme="majorHAnsi"/>
               </w:rPr>
-              <w:lastRenderedPageBreak/>
               <w:t>Ispravan unos vremenskog perioda</w:t>
             </w:r>
           </w:p>
@@ -26098,7 +26147,6 @@
                 <w:rFonts w:asciiTheme="majorHAnsi" w:hAnsiTheme="majorHAnsi"/>
                 <w:b/>
               </w:rPr>
-              <w:lastRenderedPageBreak/>
               <w:t>Procesiranje</w:t>
             </w:r>
           </w:p>
@@ -27268,7 +27316,7 @@
             <w:rPr>
               <w:noProof/>
             </w:rPr>
-            <w:t>23</w:t>
+            <w:t>24</w:t>
           </w:r>
         </w:fldSimple>
       </w:p>
@@ -32620,6 +32668,17 @@
       <w:lang w:eastAsia="en-US"/>
     </w:rPr>
   </w:style>
+  <w:style w:type="paragraph" w:styleId="ListParagraph">
+    <w:name w:val="List Paragraph"/>
+    <w:basedOn w:val="Normal"/>
+    <w:uiPriority w:val="34"/>
+    <w:qFormat/>
+    <w:rsid w:val="001F2F91"/>
+    <w:pPr>
+      <w:ind w:left="720"/>
+      <w:contextualSpacing/>
+    </w:pPr>
+  </w:style>
 </w:styles>
 </file>
 

</xml_diff>

<commit_message>
UIS .pdf + SRS
UIS pdf nije bio napraljven, postao je docx samo.
SRS dodan historija revizije
</commit_message>
<xml_diff>
--- a/Documents/SRS v1.1.docx
+++ b/Documents/SRS v1.1.docx
@@ -2293,7 +2293,7 @@
             <w:noProof/>
             <w:webHidden/>
           </w:rPr>
-          <w:t>11</w:t>
+          <w:t>12</w:t>
         </w:r>
         <w:r>
           <w:rPr>
@@ -2374,7 +2374,7 @@
             <w:noProof/>
             <w:webHidden/>
           </w:rPr>
-          <w:t>11</w:t>
+          <w:t>12</w:t>
         </w:r>
         <w:r>
           <w:rPr>
@@ -2453,7 +2453,7 @@
             <w:noProof/>
             <w:webHidden/>
           </w:rPr>
-          <w:t>11</w:t>
+          <w:t>12</w:t>
         </w:r>
         <w:r>
           <w:rPr>
@@ -2532,7 +2532,7 @@
             <w:noProof/>
             <w:webHidden/>
           </w:rPr>
-          <w:t>11</w:t>
+          <w:t>12</w:t>
         </w:r>
         <w:r>
           <w:rPr>
@@ -2613,7 +2613,7 @@
             <w:noProof/>
             <w:webHidden/>
           </w:rPr>
-          <w:t>12</w:t>
+          <w:t>13</w:t>
         </w:r>
         <w:r>
           <w:rPr>
@@ -2692,7 +2692,7 @@
             <w:noProof/>
             <w:webHidden/>
           </w:rPr>
-          <w:t>12</w:t>
+          <w:t>13</w:t>
         </w:r>
         <w:r>
           <w:rPr>
@@ -2771,7 +2771,7 @@
             <w:noProof/>
             <w:webHidden/>
           </w:rPr>
-          <w:t>12</w:t>
+          <w:t>13</w:t>
         </w:r>
         <w:r>
           <w:rPr>
@@ -2849,7 +2849,7 @@
             <w:noProof/>
             <w:webHidden/>
           </w:rPr>
-          <w:t>12</w:t>
+          <w:t>13</w:t>
         </w:r>
         <w:r>
           <w:rPr>
@@ -2927,7 +2927,7 @@
             <w:noProof/>
             <w:webHidden/>
           </w:rPr>
-          <w:t>13</w:t>
+          <w:t>14</w:t>
         </w:r>
         <w:r>
           <w:rPr>
@@ -3006,7 +3006,7 @@
             <w:noProof/>
             <w:webHidden/>
           </w:rPr>
-          <w:t>13</w:t>
+          <w:t>14</w:t>
         </w:r>
         <w:r>
           <w:rPr>
@@ -3084,7 +3084,7 @@
             <w:noProof/>
             <w:webHidden/>
           </w:rPr>
-          <w:t>13</w:t>
+          <w:t>14</w:t>
         </w:r>
         <w:r>
           <w:rPr>
@@ -3162,7 +3162,7 @@
             <w:noProof/>
             <w:webHidden/>
           </w:rPr>
-          <w:t>14</w:t>
+          <w:t>15</w:t>
         </w:r>
         <w:r>
           <w:rPr>
@@ -3240,7 +3240,7 @@
             <w:noProof/>
             <w:webHidden/>
           </w:rPr>
-          <w:t>15</w:t>
+          <w:t>16</w:t>
         </w:r>
         <w:r>
           <w:rPr>
@@ -3318,7 +3318,7 @@
             <w:noProof/>
             <w:webHidden/>
           </w:rPr>
-          <w:t>15</w:t>
+          <w:t>16</w:t>
         </w:r>
         <w:r>
           <w:rPr>
@@ -3397,7 +3397,7 @@
             <w:noProof/>
             <w:webHidden/>
           </w:rPr>
-          <w:t>16</w:t>
+          <w:t>17</w:t>
         </w:r>
         <w:r>
           <w:rPr>
@@ -3475,7 +3475,7 @@
             <w:noProof/>
             <w:webHidden/>
           </w:rPr>
-          <w:t>16</w:t>
+          <w:t>17</w:t>
         </w:r>
         <w:r>
           <w:rPr>
@@ -3538,22 +3538,18 @@
             <w:noProof/>
             <w:webHidden/>
           </w:rPr>
-        </w:r>
-        <w:r>
-          <w:rPr>
-            <w:rFonts w:asciiTheme="majorHAnsi" w:hAnsiTheme="majorHAnsi"/>
-            <w:noProof/>
-            <w:webHidden/>
-          </w:rPr>
           <w:fldChar w:fldCharType="separate"/>
         </w:r>
         <w:r>
           <w:rPr>
             <w:rFonts w:asciiTheme="majorHAnsi" w:hAnsiTheme="majorHAnsi"/>
-            <w:noProof/>
-            <w:webHidden/>
-          </w:rPr>
-          <w:t>16</w:t>
+            <w:b/>
+            <w:bCs/>
+            <w:noProof/>
+            <w:webHidden/>
+            <w:lang w:val="en-US"/>
+          </w:rPr>
+          <w:t>Error! Bookmark not defined.</w:t>
         </w:r>
         <w:r>
           <w:rPr>
@@ -3631,7 +3627,7 @@
             <w:noProof/>
             <w:webHidden/>
           </w:rPr>
-          <w:t>17</w:t>
+          <w:t>18</w:t>
         </w:r>
         <w:r>
           <w:rPr>
@@ -3694,22 +3690,18 @@
             <w:noProof/>
             <w:webHidden/>
           </w:rPr>
-        </w:r>
-        <w:r>
-          <w:rPr>
-            <w:rFonts w:asciiTheme="majorHAnsi" w:hAnsiTheme="majorHAnsi"/>
-            <w:noProof/>
-            <w:webHidden/>
-          </w:rPr>
           <w:fldChar w:fldCharType="separate"/>
         </w:r>
         <w:r>
           <w:rPr>
             <w:rFonts w:asciiTheme="majorHAnsi" w:hAnsiTheme="majorHAnsi"/>
-            <w:noProof/>
-            <w:webHidden/>
-          </w:rPr>
-          <w:t>17</w:t>
+            <w:b/>
+            <w:bCs/>
+            <w:noProof/>
+            <w:webHidden/>
+            <w:lang w:val="en-US"/>
+          </w:rPr>
+          <w:t>Error! Bookmark not defined.</w:t>
         </w:r>
         <w:r>
           <w:rPr>
@@ -4414,7 +4406,7 @@
             <w:noProof/>
             <w:webHidden/>
           </w:rPr>
-          <w:t>21</w:t>
+          <w:t>22</w:t>
         </w:r>
         <w:r>
           <w:rPr>
@@ -4884,7 +4876,7 @@
             <w:noProof/>
             <w:webHidden/>
           </w:rPr>
-          <w:t>24</w:t>
+          <w:t>25</w:t>
         </w:r>
         <w:r>
           <w:rPr>
@@ -4962,7 +4954,7 @@
             <w:noProof/>
             <w:webHidden/>
           </w:rPr>
-          <w:t>24</w:t>
+          <w:t>25</w:t>
         </w:r>
         <w:r>
           <w:rPr>
@@ -5513,7 +5505,7 @@
             <w:noProof/>
             <w:webHidden/>
           </w:rPr>
-          <w:t>29</w:t>
+          <w:t>30</w:t>
         </w:r>
         <w:r>
           <w:rPr>
@@ -5831,7 +5823,7 @@
             <w:noProof/>
             <w:webHidden/>
           </w:rPr>
-          <w:t>30</w:t>
+          <w:t>31</w:t>
         </w:r>
         <w:r>
           <w:rPr>
@@ -6212,6 +6204,253 @@
       <w:bookmarkStart w:id="3" w:name="_Toc416266604"/>
       <w:bookmarkStart w:id="4" w:name="_Toc416266657"/>
       <w:bookmarkStart w:id="5" w:name="_Toc416266693"/>
+      <w:r>
+        <w:rPr>
+          <w:rStyle w:val="IntenseEmphasis"/>
+          <w:rFonts w:asciiTheme="majorHAnsi" w:hAnsiTheme="majorHAnsi"/>
+          <w:b w:val="0"/>
+          <w:bCs/>
+          <w:i w:val="0"/>
+          <w:iCs/>
+        </w:rPr>
+        <w:lastRenderedPageBreak/>
+        <w:t>Historijat revizije dokumenta</w:t>
+      </w:r>
+    </w:p>
+    <w:tbl>
+      <w:tblPr>
+        <w:tblStyle w:val="LightList-Accent1"/>
+        <w:tblW w:w="0" w:type="auto"/>
+        <w:tblLook w:val="04A0"/>
+      </w:tblPr>
+      <w:tblGrid>
+        <w:gridCol w:w="1668"/>
+        <w:gridCol w:w="1842"/>
+        <w:gridCol w:w="1701"/>
+        <w:gridCol w:w="4030"/>
+      </w:tblGrid>
+      <w:tr>
+        <w:trPr>
+          <w:cnfStyle w:val="100000000000"/>
+        </w:trPr>
+        <w:tc>
+          <w:tcPr>
+            <w:cnfStyle w:val="001000000000"/>
+            <w:tcW w:w="1668" w:type="dxa"/>
+          </w:tcPr>
+          <w:p>
+            <w:r>
+              <w:t>Datum</w:t>
+            </w:r>
+          </w:p>
+        </w:tc>
+        <w:tc>
+          <w:tcPr>
+            <w:tcW w:w="1842" w:type="dxa"/>
+          </w:tcPr>
+          <w:p>
+            <w:pPr>
+              <w:cnfStyle w:val="100000000000"/>
+            </w:pPr>
+            <w:r>
+              <w:t>Verzija</w:t>
+            </w:r>
+          </w:p>
+        </w:tc>
+        <w:tc>
+          <w:tcPr>
+            <w:tcW w:w="1701" w:type="dxa"/>
+          </w:tcPr>
+          <w:p>
+            <w:pPr>
+              <w:cnfStyle w:val="100000000000"/>
+            </w:pPr>
+            <w:r>
+              <w:t>Autor</w:t>
+            </w:r>
+          </w:p>
+        </w:tc>
+        <w:tc>
+          <w:tcPr>
+            <w:tcW w:w="4030" w:type="dxa"/>
+          </w:tcPr>
+          <w:p>
+            <w:pPr>
+              <w:cnfStyle w:val="100000000000"/>
+            </w:pPr>
+            <w:r>
+              <w:t>Komentar</w:t>
+            </w:r>
+          </w:p>
+        </w:tc>
+      </w:tr>
+      <w:tr>
+        <w:trPr>
+          <w:cnfStyle w:val="000000100000"/>
+        </w:trPr>
+        <w:tc>
+          <w:tcPr>
+            <w:cnfStyle w:val="001000000000"/>
+            <w:tcW w:w="1668" w:type="dxa"/>
+          </w:tcPr>
+          <w:p>
+            <w:pPr>
+              <w:rPr>
+                <w:b w:val="0"/>
+              </w:rPr>
+            </w:pPr>
+            <w:r>
+              <w:rPr>
+                <w:b w:val="0"/>
+              </w:rPr>
+              <w:t>10.4.2015</w:t>
+            </w:r>
+          </w:p>
+        </w:tc>
+        <w:tc>
+          <w:tcPr>
+            <w:tcW w:w="1842" w:type="dxa"/>
+          </w:tcPr>
+          <w:p>
+            <w:pPr>
+              <w:cnfStyle w:val="000000100000"/>
+            </w:pPr>
+            <w:r>
+              <w:t>v1.0.</w:t>
+            </w:r>
+          </w:p>
+        </w:tc>
+        <w:tc>
+          <w:tcPr>
+            <w:tcW w:w="1701" w:type="dxa"/>
+          </w:tcPr>
+          <w:p>
+            <w:pPr>
+              <w:cnfStyle w:val="000000100000"/>
+            </w:pPr>
+            <w:r>
+              <w:t>LunaSoft</w:t>
+            </w:r>
+          </w:p>
+        </w:tc>
+        <w:tc>
+          <w:tcPr>
+            <w:tcW w:w="4030" w:type="dxa"/>
+          </w:tcPr>
+          <w:p>
+            <w:pPr>
+              <w:cnfStyle w:val="000000100000"/>
+            </w:pPr>
+            <w:r>
+              <w:t>Incijalna verzija</w:t>
+            </w:r>
+          </w:p>
+        </w:tc>
+      </w:tr>
+      <w:tr>
+        <w:tc>
+          <w:tcPr>
+            <w:cnfStyle w:val="001000000000"/>
+            <w:tcW w:w="1668" w:type="dxa"/>
+          </w:tcPr>
+          <w:p>
+            <w:pPr>
+              <w:rPr>
+                <w:b w:val="0"/>
+              </w:rPr>
+            </w:pPr>
+            <w:r>
+              <w:rPr>
+                <w:b w:val="0"/>
+              </w:rPr>
+              <w:t>30.4.2015</w:t>
+            </w:r>
+          </w:p>
+        </w:tc>
+        <w:tc>
+          <w:tcPr>
+            <w:tcW w:w="1842" w:type="dxa"/>
+          </w:tcPr>
+          <w:p>
+            <w:pPr>
+              <w:cnfStyle w:val="000000000000"/>
+            </w:pPr>
+            <w:r>
+              <w:t>v1.1.</w:t>
+            </w:r>
+          </w:p>
+        </w:tc>
+        <w:tc>
+          <w:tcPr>
+            <w:tcW w:w="1701" w:type="dxa"/>
+          </w:tcPr>
+          <w:p>
+            <w:pPr>
+              <w:cnfStyle w:val="000000000000"/>
+            </w:pPr>
+            <w:r>
+              <w:t>LunaSoft</w:t>
+            </w:r>
+          </w:p>
+        </w:tc>
+        <w:tc>
+          <w:tcPr>
+            <w:tcW w:w="4030" w:type="dxa"/>
+          </w:tcPr>
+          <w:p>
+            <w:pPr>
+              <w:cnfStyle w:val="000000000000"/>
+            </w:pPr>
+            <w:r>
+              <w:t>Ispra</w:t>
+            </w:r>
+            <w:r>
+              <w:t>v</w:t>
+            </w:r>
+            <w:r>
+              <w:t>ljeni funkcionalni zahtjevi te neke sitnije pogreške</w:t>
+            </w:r>
+            <w:r>
+              <w:t xml:space="preserve"> u ostatku dokumenta.</w:t>
+            </w:r>
+          </w:p>
+        </w:tc>
+      </w:tr>
+    </w:tbl>
+    <w:p/>
+    <w:p>
+      <w:pPr>
+        <w:rPr>
+          <w:rStyle w:val="IntenseEmphasis"/>
+          <w:rFonts w:asciiTheme="majorHAnsi" w:hAnsiTheme="majorHAnsi"/>
+          <w:b w:val="0"/>
+          <w:i w:val="0"/>
+        </w:rPr>
+      </w:pPr>
+      <w:r>
+        <w:rPr>
+          <w:rStyle w:val="IntenseEmphasis"/>
+          <w:rFonts w:asciiTheme="majorHAnsi" w:hAnsiTheme="majorHAnsi"/>
+          <w:b w:val="0"/>
+          <w:bCs w:val="0"/>
+          <w:i w:val="0"/>
+          <w:iCs w:val="0"/>
+        </w:rPr>
+        <w:br w:type="page"/>
+      </w:r>
+    </w:p>
+    <w:p>
+      <w:pPr>
+        <w:pStyle w:val="IntenseQuote"/>
+        <w:rPr>
+          <w:rStyle w:val="IntenseEmphasis"/>
+          <w:rFonts w:asciiTheme="majorHAnsi" w:hAnsiTheme="majorHAnsi"/>
+          <w:b w:val="0"/>
+          <w:bCs/>
+          <w:i w:val="0"/>
+          <w:iCs/>
+        </w:rPr>
+      </w:pPr>
       <w:r>
         <w:rPr>
           <w:rStyle w:val="IntenseEmphasis"/>
@@ -16794,7 +17033,13 @@
               <w:rPr>
                 <w:rFonts w:ascii="Times New Roman" w:hAnsi="Times New Roman"/>
               </w:rPr>
-              <w:t xml:space="preserve"> ID Zahvata</w:t>
+              <w:t xml:space="preserve"> ID tipa z</w:t>
+            </w:r>
+            <w:r>
+              <w:rPr>
+                <w:rFonts w:ascii="Times New Roman" w:hAnsi="Times New Roman"/>
+              </w:rPr>
+              <w:t>ahvata</w:t>
             </w:r>
           </w:p>
           <w:p>
@@ -16814,7 +17059,13 @@
               <w:rPr>
                 <w:rFonts w:ascii="Times New Roman" w:hAnsi="Times New Roman"/>
               </w:rPr>
-              <w:t xml:space="preserve"> ID Posjete</w:t>
+              <w:t xml:space="preserve"> ID p</w:t>
+            </w:r>
+            <w:r>
+              <w:rPr>
+                <w:rFonts w:ascii="Times New Roman" w:hAnsi="Times New Roman"/>
+              </w:rPr>
+              <w:t>osjete</w:t>
             </w:r>
           </w:p>
           <w:p>
@@ -16962,50 +17213,6 @@
                 <w:rFonts w:asciiTheme="majorHAnsi" w:hAnsiTheme="majorHAnsi"/>
               </w:rPr>
               <w:t>enih materijala mora biti u formatu broja sa maksimalno dva decimalna mjesta</w:t>
-            </w:r>
-          </w:p>
-          <w:p>
-            <w:pPr>
-              <w:pStyle w:val="Tekst"/>
-              <w:rPr>
-                <w:rFonts w:asciiTheme="majorHAnsi" w:hAnsiTheme="majorHAnsi"/>
-              </w:rPr>
-            </w:pPr>
-            <w:r>
-              <w:rPr>
-                <w:rFonts w:ascii="Times New Roman" w:hAnsi="Times New Roman"/>
-              </w:rPr>
-              <w:t>●</w:t>
-            </w:r>
-            <w:r>
-              <w:rPr>
-                <w:rFonts w:asciiTheme="majorHAnsi" w:hAnsiTheme="majorHAnsi"/>
-              </w:rPr>
-              <w:t xml:space="preserve"> Za svaki materijal, koli</w:t>
-            </w:r>
-            <w:r>
-              <w:rPr>
-                <w:rFonts w:asciiTheme="majorHAnsi" w:hAnsiTheme="majorHAnsi" w:cs="Cambria"/>
-              </w:rPr>
-              <w:t>č</w:t>
-            </w:r>
-            <w:r>
-              <w:rPr>
-                <w:rFonts w:asciiTheme="majorHAnsi" w:hAnsiTheme="majorHAnsi"/>
-              </w:rPr>
-              <w:t>ina utro</w:t>
-            </w:r>
-            <w:r>
-              <w:rPr>
-                <w:rFonts w:asciiTheme="majorHAnsi" w:hAnsiTheme="majorHAnsi" w:cs="Cambria"/>
-              </w:rPr>
-              <w:t>š</w:t>
-            </w:r>
-            <w:r>
-              <w:rPr>
-                <w:rFonts w:asciiTheme="majorHAnsi" w:hAnsiTheme="majorHAnsi"/>
-              </w:rPr>
-              <w:t>enog materijala ne smije premašivati dostupu količinu materijala</w:t>
             </w:r>
           </w:p>
           <w:p>
@@ -17660,7 +17867,6 @@
               <w:rPr>
                 <w:rFonts w:asciiTheme="majorHAnsi" w:hAnsiTheme="majorHAnsi"/>
               </w:rPr>
-              <w:lastRenderedPageBreak/>
               <w:t>Vrijeme posjete</w:t>
             </w:r>
           </w:p>
@@ -18531,7 +18737,6 @@
                 <w:rFonts w:asciiTheme="majorHAnsi" w:hAnsiTheme="majorHAnsi"/>
                 <w:b/>
               </w:rPr>
-              <w:lastRenderedPageBreak/>
               <w:t>Opis</w:t>
             </w:r>
           </w:p>
@@ -18681,6 +18886,7 @@
                 <w:rFonts w:asciiTheme="majorHAnsi" w:hAnsiTheme="majorHAnsi"/>
                 <w:b/>
               </w:rPr>
+              <w:lastRenderedPageBreak/>
               <w:t>Ulaz</w:t>
             </w:r>
           </w:p>
@@ -19777,14 +19983,7 @@
               <w:rPr>
                 <w:rFonts w:asciiTheme="majorHAnsi" w:hAnsiTheme="majorHAnsi"/>
               </w:rPr>
-              <w:t xml:space="preserve">ava odabrani </w:t>
-            </w:r>
-            <w:r>
-              <w:rPr>
-                <w:rFonts w:asciiTheme="majorHAnsi" w:hAnsiTheme="majorHAnsi"/>
-              </w:rPr>
-              <w:lastRenderedPageBreak/>
-              <w:t>termin kao slobodan</w:t>
+              <w:t>ava odabrani termin kao slobodan</w:t>
             </w:r>
           </w:p>
           <w:p>
@@ -19827,7 +20026,6 @@
                 <w:rFonts w:asciiTheme="majorHAnsi" w:hAnsiTheme="majorHAnsi"/>
                 <w:b/>
               </w:rPr>
-              <w:lastRenderedPageBreak/>
               <w:t>Izlaz</w:t>
             </w:r>
           </w:p>
@@ -19933,6 +20131,7 @@
               <w:rPr>
                 <w:rFonts w:asciiTheme="majorHAnsi" w:hAnsiTheme="majorHAnsi"/>
               </w:rPr>
+              <w:lastRenderedPageBreak/>
               <w:t>ii. Sistem omogućava korisniku odabir nekog od zauzetih termina</w:t>
             </w:r>
           </w:p>
@@ -19993,6 +20192,7 @@
                 <w:rFonts w:asciiTheme="majorHAnsi" w:hAnsiTheme="majorHAnsi"/>
                 <w:b/>
               </w:rPr>
+              <w:lastRenderedPageBreak/>
               <w:t>Prioritet realizacije</w:t>
             </w:r>
           </w:p>
@@ -20989,7 +21189,6 @@
                 <w:rFonts w:ascii="Times New Roman" w:hAnsi="Times New Roman" w:cs="Times New Roman"/>
                 <w:sz w:val="24"/>
               </w:rPr>
-              <w:lastRenderedPageBreak/>
               <w:t>●</w:t>
             </w:r>
             <w:r>
@@ -21031,7 +21230,6 @@
                 <w:b/>
                 <w:sz w:val="24"/>
               </w:rPr>
-              <w:lastRenderedPageBreak/>
               <w:t>Ulaz</w:t>
             </w:r>
           </w:p>
@@ -21186,6 +21384,7 @@
                 <w:b/>
                 <w:sz w:val="24"/>
               </w:rPr>
+              <w:lastRenderedPageBreak/>
               <w:t>Procesiranje</w:t>
             </w:r>
           </w:p>
@@ -21668,21 +21867,7 @@
                 <w:rFonts w:asciiTheme="majorHAnsi" w:hAnsiTheme="majorHAnsi"/>
                 <w:sz w:val="24"/>
               </w:rPr>
-              <w:t>iranje količine dostupnih materijala. Materijali su već uneseni u bazu i evidentira se nj</w:t>
-            </w:r>
-            <w:r>
-              <w:rPr>
-                <w:rFonts w:asciiTheme="majorHAnsi" w:hAnsiTheme="majorHAnsi"/>
-                <w:sz w:val="24"/>
-              </w:rPr>
-              <w:t>i</w:t>
-            </w:r>
-            <w:r>
-              <w:rPr>
-                <w:rFonts w:asciiTheme="majorHAnsi" w:hAnsiTheme="majorHAnsi"/>
-                <w:sz w:val="24"/>
-              </w:rPr>
-              <w:t>hova dostupnost.</w:t>
+              <w:t>iranje postojanje materijala u bazi podataka.</w:t>
             </w:r>
           </w:p>
         </w:tc>
@@ -21832,7 +22017,14 @@
                 <w:rFonts w:asciiTheme="majorHAnsi" w:hAnsiTheme="majorHAnsi"/>
                 <w:sz w:val="24"/>
               </w:rPr>
-              <w:t>Naziv materijala mora postojati</w:t>
+              <w:t>Naziv materijala mora</w:t>
+            </w:r>
+            <w:r>
+              <w:rPr>
+                <w:rFonts w:asciiTheme="majorHAnsi" w:hAnsiTheme="majorHAnsi"/>
+                <w:sz w:val="24"/>
+              </w:rPr>
+              <w:t xml:space="preserve"> imat bar 3 slova</w:t>
             </w:r>
           </w:p>
         </w:tc>
@@ -22136,7 +22328,6 @@
               <w:rPr>
                 <w:rFonts w:asciiTheme="majorHAnsi" w:hAnsiTheme="majorHAnsi"/>
               </w:rPr>
-              <w:lastRenderedPageBreak/>
               <w:t>Preduslovi</w:t>
             </w:r>
           </w:p>
@@ -22318,7 +22509,8 @@
               <w:rPr>
                 <w:rFonts w:asciiTheme="majorHAnsi" w:hAnsiTheme="majorHAnsi"/>
               </w:rPr>
-              <w:t>Cijena mora biti ne negativna</w:t>
+              <w:lastRenderedPageBreak/>
+              <w:t>Cijena mora biti nenegativna</w:t>
             </w:r>
           </w:p>
           <w:p>
@@ -22360,6 +22552,7 @@
               <w:rPr>
                 <w:rFonts w:asciiTheme="majorHAnsi" w:hAnsiTheme="majorHAnsi"/>
               </w:rPr>
+              <w:lastRenderedPageBreak/>
               <w:t>Procesiranje</w:t>
             </w:r>
           </w:p>
@@ -23014,7 +23207,6 @@
         <w:rPr>
           <w:rFonts w:asciiTheme="majorHAnsi" w:eastAsia="Trebuchet MS" w:hAnsiTheme="majorHAnsi"/>
         </w:rPr>
-        <w:lastRenderedPageBreak/>
         <w:t>3.2.8. Izvještaji koji se mogu dobiti</w:t>
       </w:r>
       <w:bookmarkEnd w:id="187"/>
@@ -23164,6 +23356,7 @@
                 <w:b/>
                 <w:shd w:val="clear" w:color="auto" w:fill="CFE2F3"/>
               </w:rPr>
+              <w:lastRenderedPageBreak/>
               <w:t>Preduslovi</w:t>
             </w:r>
           </w:p>
@@ -23185,6 +23378,10 @@
           <w:p>
             <w:pPr>
               <w:pStyle w:val="Tekst"/>
+              <w:numPr>
+                <w:ilvl w:val="0"/>
+                <w:numId w:val="24"/>
+              </w:numPr>
               <w:rPr>
                 <w:rFonts w:asciiTheme="majorHAnsi" w:hAnsiTheme="majorHAnsi"/>
               </w:rPr>
@@ -23250,16 +23447,38 @@
           <w:p>
             <w:pPr>
               <w:pStyle w:val="Tekst"/>
-              <w:rPr>
-                <w:rFonts w:asciiTheme="majorHAnsi" w:hAnsiTheme="majorHAnsi"/>
-              </w:rPr>
-            </w:pPr>
-            <w:r>
-              <w:rPr>
-                <w:rFonts w:asciiTheme="majorHAnsi" w:hAnsiTheme="majorHAnsi"/>
-              </w:rPr>
-              <w:t>ID doktora</w:t>
-            </w:r>
+              <w:numPr>
+                <w:ilvl w:val="0"/>
+                <w:numId w:val="24"/>
+              </w:numPr>
+              <w:rPr>
+                <w:rFonts w:asciiTheme="majorHAnsi" w:hAnsiTheme="majorHAnsi"/>
+              </w:rPr>
+            </w:pPr>
+            <w:r>
+              <w:rPr>
+                <w:rFonts w:asciiTheme="majorHAnsi" w:hAnsiTheme="majorHAnsi"/>
+              </w:rPr>
+              <w:t>Ime</w:t>
+            </w:r>
+            <w:r>
+              <w:rPr>
+                <w:rFonts w:asciiTheme="majorHAnsi" w:hAnsiTheme="majorHAnsi"/>
+              </w:rPr>
+              <w:t xml:space="preserve"> doktora</w:t>
+            </w:r>
+          </w:p>
+          <w:p>
+            <w:pPr>
+              <w:pStyle w:val="Tekst"/>
+              <w:numPr>
+                <w:ilvl w:val="0"/>
+                <w:numId w:val="24"/>
+              </w:numPr>
+              <w:rPr>
+                <w:rFonts w:asciiTheme="majorHAnsi" w:hAnsiTheme="majorHAnsi"/>
+              </w:rPr>
+            </w:pPr>
           </w:p>
         </w:tc>
       </w:tr>
@@ -23315,15 +23534,25 @@
           <w:p>
             <w:pPr>
               <w:pStyle w:val="Tekst"/>
-              <w:rPr>
-                <w:rFonts w:asciiTheme="majorHAnsi" w:hAnsiTheme="majorHAnsi"/>
-              </w:rPr>
-            </w:pPr>
-            <w:r>
-              <w:rPr>
-                <w:rFonts w:asciiTheme="majorHAnsi" w:hAnsiTheme="majorHAnsi"/>
-              </w:rPr>
-              <w:t>ID sadrži više od 3 karaktera</w:t>
+              <w:numPr>
+                <w:ilvl w:val="0"/>
+                <w:numId w:val="24"/>
+              </w:numPr>
+              <w:rPr>
+                <w:rFonts w:asciiTheme="majorHAnsi" w:hAnsiTheme="majorHAnsi"/>
+              </w:rPr>
+            </w:pPr>
+            <w:r>
+              <w:rPr>
+                <w:rFonts w:asciiTheme="majorHAnsi" w:hAnsiTheme="majorHAnsi"/>
+              </w:rPr>
+              <w:t>Ime</w:t>
+            </w:r>
+            <w:r>
+              <w:rPr>
+                <w:rFonts w:asciiTheme="majorHAnsi" w:hAnsiTheme="majorHAnsi"/>
+              </w:rPr>
+              <w:t xml:space="preserve"> sadrži više od 3 karaktera</w:t>
             </w:r>
           </w:p>
         </w:tc>
@@ -23392,7 +23621,19 @@
               <w:rPr>
                 <w:rFonts w:asciiTheme="majorHAnsi" w:hAnsiTheme="majorHAnsi"/>
               </w:rPr>
-              <w:t>Korisnik unosi ID određenog doktora</w:t>
+              <w:t xml:space="preserve">Korisnik unosi </w:t>
+            </w:r>
+            <w:r>
+              <w:rPr>
+                <w:rFonts w:asciiTheme="majorHAnsi" w:hAnsiTheme="majorHAnsi"/>
+              </w:rPr>
+              <w:t>ime</w:t>
+            </w:r>
+            <w:r>
+              <w:rPr>
+                <w:rFonts w:asciiTheme="majorHAnsi" w:hAnsiTheme="majorHAnsi"/>
+              </w:rPr>
+              <w:t xml:space="preserve"> određenog doktora</w:t>
             </w:r>
           </w:p>
           <w:p>
@@ -23708,9 +23949,13 @@
     </w:p>
     <w:p>
       <w:pPr>
-        <w:pStyle w:val="Podpodnaslov"/>
-        <w:rPr>
-          <w:rFonts w:asciiTheme="majorHAnsi" w:hAnsiTheme="majorHAnsi"/>
+        <w:rPr>
+          <w:rFonts w:asciiTheme="majorHAnsi" w:eastAsia="Trebuchet MS" w:hAnsiTheme="majorHAnsi" w:cs="Times New Roman"/>
+          <w:color w:val="17365D" w:themeColor="text2" w:themeShade="BF"/>
+          <w:sz w:val="24"/>
+          <w:szCs w:val="26"/>
+          <w:u w:val="single"/>
+          <w:lang w:eastAsia="en-US"/>
         </w:rPr>
       </w:pPr>
       <w:bookmarkStart w:id="190" w:name="_Toc418037911"/>
@@ -23718,6 +23963,21 @@
         <w:rPr>
           <w:rFonts w:asciiTheme="majorHAnsi" w:hAnsiTheme="majorHAnsi"/>
         </w:rPr>
+        <w:br w:type="page"/>
+      </w:r>
+    </w:p>
+    <w:p>
+      <w:pPr>
+        <w:pStyle w:val="Podpodnaslov"/>
+        <w:rPr>
+          <w:rFonts w:asciiTheme="majorHAnsi" w:hAnsiTheme="majorHAnsi"/>
+        </w:rPr>
+      </w:pPr>
+      <w:r>
+        <w:rPr>
+          <w:rFonts w:asciiTheme="majorHAnsi" w:hAnsiTheme="majorHAnsi"/>
+        </w:rPr>
+        <w:lastRenderedPageBreak/>
         <w:t>3.2.8.2. Financijski izvještaj o svim ulazima u toku dana/sedmice/mjeseca</w:t>
       </w:r>
       <w:bookmarkEnd w:id="190"/>
@@ -23792,7 +24052,6 @@
                 <w:b/>
                 <w:shd w:val="clear" w:color="auto" w:fill="CFE2F3"/>
               </w:rPr>
-              <w:lastRenderedPageBreak/>
               <w:t>Opis</w:t>
             </w:r>
           </w:p>
@@ -23880,15 +24139,25 @@
           <w:p>
             <w:pPr>
               <w:pStyle w:val="Tekst"/>
-              <w:rPr>
-                <w:rFonts w:asciiTheme="majorHAnsi" w:hAnsiTheme="majorHAnsi"/>
-              </w:rPr>
-            </w:pPr>
-            <w:r>
-              <w:rPr>
-                <w:rFonts w:asciiTheme="majorHAnsi" w:hAnsiTheme="majorHAnsi"/>
-              </w:rPr>
-              <w:t>korisnik prijavljen na sistem</w:t>
+              <w:numPr>
+                <w:ilvl w:val="0"/>
+                <w:numId w:val="31"/>
+              </w:numPr>
+              <w:rPr>
+                <w:rFonts w:asciiTheme="majorHAnsi" w:hAnsiTheme="majorHAnsi"/>
+              </w:rPr>
+            </w:pPr>
+            <w:r>
+              <w:rPr>
+                <w:rFonts w:asciiTheme="majorHAnsi" w:hAnsiTheme="majorHAnsi"/>
+              </w:rPr>
+              <w:t>K</w:t>
+            </w:r>
+            <w:r>
+              <w:rPr>
+                <w:rFonts w:asciiTheme="majorHAnsi" w:hAnsiTheme="majorHAnsi"/>
+              </w:rPr>
+              <w:t>orisnik prijavljen na sistem</w:t>
             </w:r>
           </w:p>
         </w:tc>
@@ -24393,16 +24662,6 @@
         </w:rPr>
         <w:t>Dizajn izvještaja</w:t>
       </w:r>
-    </w:p>
-    <w:p>
-      <w:pPr>
-        <w:tabs>
-          <w:tab w:val="right" w:pos="9180"/>
-        </w:tabs>
-        <w:rPr>
-          <w:rFonts w:asciiTheme="majorHAnsi" w:hAnsiTheme="majorHAnsi"/>
-        </w:rPr>
-      </w:pPr>
     </w:p>
     <w:p>
       <w:pPr>
@@ -24467,6 +24726,7 @@
         <w:rPr>
           <w:rFonts w:asciiTheme="majorHAnsi" w:hAnsiTheme="majorHAnsi"/>
         </w:rPr>
+        <w:lastRenderedPageBreak/>
         <w:t>3.2.8.3. Financijski izvještaj o potrošenim materijalima i njihovoj cijeni</w:t>
       </w:r>
       <w:bookmarkEnd w:id="191"/>
@@ -24531,7 +24791,6 @@
                 <w:b/>
                 <w:shd w:val="clear" w:color="auto" w:fill="CFE2F3"/>
               </w:rPr>
-              <w:lastRenderedPageBreak/>
               <w:t>Opis</w:t>
             </w:r>
           </w:p>
@@ -25186,9 +25445,13 @@
     </w:p>
     <w:p>
       <w:pPr>
-        <w:pStyle w:val="Podpodnaslov"/>
-        <w:rPr>
-          <w:rFonts w:asciiTheme="majorHAnsi" w:hAnsiTheme="majorHAnsi"/>
+        <w:rPr>
+          <w:rFonts w:asciiTheme="majorHAnsi" w:eastAsia="Trebuchet MS" w:hAnsiTheme="majorHAnsi" w:cs="Times New Roman"/>
+          <w:color w:val="17365D" w:themeColor="text2" w:themeShade="BF"/>
+          <w:sz w:val="24"/>
+          <w:szCs w:val="26"/>
+          <w:u w:val="single"/>
+          <w:lang w:eastAsia="en-US"/>
         </w:rPr>
       </w:pPr>
       <w:bookmarkStart w:id="192" w:name="_Toc418037913"/>
@@ -25196,6 +25459,21 @@
         <w:rPr>
           <w:rFonts w:asciiTheme="majorHAnsi" w:hAnsiTheme="majorHAnsi"/>
         </w:rPr>
+        <w:br w:type="page"/>
+      </w:r>
+    </w:p>
+    <w:p>
+      <w:pPr>
+        <w:pStyle w:val="Podpodnaslov"/>
+        <w:rPr>
+          <w:rFonts w:asciiTheme="majorHAnsi" w:hAnsiTheme="majorHAnsi"/>
+        </w:rPr>
+      </w:pPr>
+      <w:r>
+        <w:rPr>
+          <w:rFonts w:asciiTheme="majorHAnsi" w:hAnsiTheme="majorHAnsi"/>
+        </w:rPr>
+        <w:lastRenderedPageBreak/>
         <w:t>3.2.8.4. Izvještaj o obavljenim posjetama nekog pacijenta sa uključenim informacijama o zahvatima i doktorima koji su ga primili</w:t>
       </w:r>
       <w:bookmarkEnd w:id="192"/>
@@ -25363,7 +25641,6 @@
                 <w:rFonts w:asciiTheme="majorHAnsi" w:hAnsiTheme="majorHAnsi"/>
                 <w:b/>
               </w:rPr>
-              <w:lastRenderedPageBreak/>
               <w:t>Ulaz</w:t>
             </w:r>
           </w:p>
@@ -25809,9 +26086,13 @@
     </w:p>
     <w:p>
       <w:pPr>
-        <w:pStyle w:val="Podpodnaslov"/>
-        <w:rPr>
-          <w:rFonts w:asciiTheme="majorHAnsi" w:hAnsiTheme="majorHAnsi"/>
+        <w:rPr>
+          <w:rFonts w:asciiTheme="majorHAnsi" w:eastAsia="Trebuchet MS" w:hAnsiTheme="majorHAnsi" w:cs="Times New Roman"/>
+          <w:color w:val="17365D" w:themeColor="text2" w:themeShade="BF"/>
+          <w:sz w:val="24"/>
+          <w:szCs w:val="26"/>
+          <w:u w:val="single"/>
+          <w:lang w:eastAsia="en-US"/>
         </w:rPr>
       </w:pPr>
       <w:bookmarkStart w:id="193" w:name="_Toc418037914"/>
@@ -25819,6 +26100,21 @@
         <w:rPr>
           <w:rFonts w:asciiTheme="majorHAnsi" w:hAnsiTheme="majorHAnsi"/>
         </w:rPr>
+        <w:br w:type="page"/>
+      </w:r>
+    </w:p>
+    <w:p>
+      <w:pPr>
+        <w:pStyle w:val="Podpodnaslov"/>
+        <w:rPr>
+          <w:rFonts w:asciiTheme="majorHAnsi" w:hAnsiTheme="majorHAnsi"/>
+        </w:rPr>
+      </w:pPr>
+      <w:r>
+        <w:rPr>
+          <w:rFonts w:asciiTheme="majorHAnsi" w:hAnsiTheme="majorHAnsi"/>
+        </w:rPr>
+        <w:lastRenderedPageBreak/>
         <w:t>3.2.8.5. Izvještaj o svim odrađenim posjetama (u toku dana/sedmice/mjeseca)</w:t>
       </w:r>
       <w:bookmarkEnd w:id="193"/>
@@ -25948,6 +26244,10 @@
           <w:p>
             <w:pPr>
               <w:pStyle w:val="Tekst"/>
+              <w:numPr>
+                <w:ilvl w:val="0"/>
+                <w:numId w:val="36"/>
+              </w:numPr>
               <w:rPr>
                 <w:rFonts w:asciiTheme="majorHAnsi" w:hAnsiTheme="majorHAnsi"/>
               </w:rPr>
@@ -26069,7 +26369,6 @@
                 <w:rFonts w:asciiTheme="majorHAnsi" w:hAnsiTheme="majorHAnsi"/>
                 <w:b/>
               </w:rPr>
-              <w:lastRenderedPageBreak/>
               <w:t>Uslovi validacije</w:t>
             </w:r>
           </w:p>
@@ -26479,9 +26778,12 @@
     </w:p>
     <w:p>
       <w:pPr>
-        <w:pStyle w:val="Naslov"/>
-        <w:rPr>
-          <w:rFonts w:asciiTheme="majorHAnsi" w:hAnsiTheme="majorHAnsi"/>
+        <w:rPr>
+          <w:rFonts w:asciiTheme="majorHAnsi" w:eastAsia="Times New Roman" w:hAnsiTheme="majorHAnsi" w:cs="Times New Roman"/>
+          <w:color w:val="2E74B5"/>
+          <w:sz w:val="36"/>
+          <w:szCs w:val="32"/>
+          <w:lang w:eastAsia="en-US"/>
         </w:rPr>
       </w:pPr>
       <w:bookmarkStart w:id="195" w:name="_Toc416447843"/>
@@ -26491,6 +26793,21 @@
         <w:rPr>
           <w:rFonts w:asciiTheme="majorHAnsi" w:hAnsiTheme="majorHAnsi"/>
         </w:rPr>
+        <w:br w:type="page"/>
+      </w:r>
+    </w:p>
+    <w:p>
+      <w:pPr>
+        <w:pStyle w:val="Naslov"/>
+        <w:rPr>
+          <w:rFonts w:asciiTheme="majorHAnsi" w:hAnsiTheme="majorHAnsi"/>
+        </w:rPr>
+      </w:pPr>
+      <w:r>
+        <w:rPr>
+          <w:rFonts w:asciiTheme="majorHAnsi" w:hAnsiTheme="majorHAnsi"/>
+        </w:rPr>
+        <w:lastRenderedPageBreak/>
         <w:t>3.3 Nefunkcionalni zahtjevi i osobine sistema</w:t>
       </w:r>
       <w:bookmarkEnd w:id="195"/>
@@ -26606,7 +26923,6 @@
         <w:rPr>
           <w:rFonts w:asciiTheme="majorHAnsi" w:hAnsiTheme="majorHAnsi"/>
         </w:rPr>
-        <w:lastRenderedPageBreak/>
         <w:t>Za svaku posjetu će biti izračunata ukupna cijena samo za trenutni prikaz, kako bi se olakšala korisniku naplata</w:t>
       </w:r>
     </w:p>
@@ -26968,6 +27284,7 @@
           <w:rFonts w:asciiTheme="majorHAnsi" w:hAnsiTheme="majorHAnsi" w:cs="Arial"/>
           <w:szCs w:val="23"/>
         </w:rPr>
+        <w:lastRenderedPageBreak/>
         <w:t xml:space="preserve">Potrošne komponente i oprema bit će porijeklom od proizvođača opreme koji garantuju da te komponente i oprema zadovoljavaju odgovarajuće standarde za nivoe potrošnje električne energije, kvalitet izrade i izdržljivost, te sigurnost upotrebe. </w:t>
       </w:r>
     </w:p>
@@ -27056,7 +27373,6 @@
         <w:rPr>
           <w:rFonts w:asciiTheme="majorHAnsi" w:hAnsiTheme="majorHAnsi"/>
         </w:rPr>
-        <w:lastRenderedPageBreak/>
         <w:t>Sistem će automatski dodijeliti šifru korisniku sistema, koju će moći promijeniti  nakon svog prvog prijavljivanja na sistem.</w:t>
       </w:r>
     </w:p>
@@ -27316,7 +27632,7 @@
             <w:rPr>
               <w:noProof/>
             </w:rPr>
-            <w:t>24</w:t>
+            <w:t>3</w:t>
           </w:r>
         </w:fldSimple>
       </w:p>
@@ -32679,6 +32995,124 @@
       <w:contextualSpacing/>
     </w:pPr>
   </w:style>
+  <w:style w:type="table" w:styleId="TableGrid">
+    <w:name w:val="Table Grid"/>
+    <w:basedOn w:val="TableNormal"/>
+    <w:uiPriority w:val="59"/>
+    <w:rsid w:val="0079393A"/>
+    <w:pPr>
+      <w:spacing w:line="240" w:lineRule="auto"/>
+    </w:pPr>
+    <w:tblPr>
+      <w:tblInd w:w="0" w:type="dxa"/>
+      <w:tblBorders>
+        <w:top w:val="single" w:sz="4" w:space="0" w:color="000000" w:themeColor="text1"/>
+        <w:left w:val="single" w:sz="4" w:space="0" w:color="000000" w:themeColor="text1"/>
+        <w:bottom w:val="single" w:sz="4" w:space="0" w:color="000000" w:themeColor="text1"/>
+        <w:right w:val="single" w:sz="4" w:space="0" w:color="000000" w:themeColor="text1"/>
+        <w:insideH w:val="single" w:sz="4" w:space="0" w:color="000000" w:themeColor="text1"/>
+        <w:insideV w:val="single" w:sz="4" w:space="0" w:color="000000" w:themeColor="text1"/>
+      </w:tblBorders>
+      <w:tblCellMar>
+        <w:top w:w="0" w:type="dxa"/>
+        <w:left w:w="108" w:type="dxa"/>
+        <w:bottom w:w="0" w:type="dxa"/>
+        <w:right w:w="108" w:type="dxa"/>
+      </w:tblCellMar>
+    </w:tblPr>
+  </w:style>
+  <w:style w:type="table" w:styleId="LightList-Accent1">
+    <w:name w:val="Light List Accent 1"/>
+    <w:basedOn w:val="TableNormal"/>
+    <w:uiPriority w:val="61"/>
+    <w:rsid w:val="006F3AB3"/>
+    <w:pPr>
+      <w:spacing w:line="240" w:lineRule="auto"/>
+    </w:pPr>
+    <w:tblPr>
+      <w:tblStyleRowBandSize w:val="1"/>
+      <w:tblStyleColBandSize w:val="1"/>
+      <w:tblInd w:w="0" w:type="dxa"/>
+      <w:tblBorders>
+        <w:top w:val="single" w:sz="8" w:space="0" w:color="4F81BD" w:themeColor="accent1"/>
+        <w:left w:val="single" w:sz="8" w:space="0" w:color="4F81BD" w:themeColor="accent1"/>
+        <w:bottom w:val="single" w:sz="8" w:space="0" w:color="4F81BD" w:themeColor="accent1"/>
+        <w:right w:val="single" w:sz="8" w:space="0" w:color="4F81BD" w:themeColor="accent1"/>
+      </w:tblBorders>
+      <w:tblCellMar>
+        <w:top w:w="0" w:type="dxa"/>
+        <w:left w:w="108" w:type="dxa"/>
+        <w:bottom w:w="0" w:type="dxa"/>
+        <w:right w:w="108" w:type="dxa"/>
+      </w:tblCellMar>
+    </w:tblPr>
+    <w:tblStylePr w:type="firstRow">
+      <w:pPr>
+        <w:spacing w:before="0" w:after="0" w:line="240" w:lineRule="auto"/>
+      </w:pPr>
+      <w:rPr>
+        <w:b/>
+        <w:bCs/>
+        <w:color w:val="FFFFFF" w:themeColor="background1"/>
+      </w:rPr>
+      <w:tblPr/>
+      <w:tcPr>
+        <w:shd w:val="clear" w:color="auto" w:fill="4F81BD" w:themeFill="accent1"/>
+      </w:tcPr>
+    </w:tblStylePr>
+    <w:tblStylePr w:type="lastRow">
+      <w:pPr>
+        <w:spacing w:before="0" w:after="0" w:line="240" w:lineRule="auto"/>
+      </w:pPr>
+      <w:rPr>
+        <w:b/>
+        <w:bCs/>
+      </w:rPr>
+      <w:tblPr/>
+      <w:tcPr>
+        <w:tcBorders>
+          <w:top w:val="double" w:sz="6" w:space="0" w:color="4F81BD" w:themeColor="accent1"/>
+          <w:left w:val="single" w:sz="8" w:space="0" w:color="4F81BD" w:themeColor="accent1"/>
+          <w:bottom w:val="single" w:sz="8" w:space="0" w:color="4F81BD" w:themeColor="accent1"/>
+          <w:right w:val="single" w:sz="8" w:space="0" w:color="4F81BD" w:themeColor="accent1"/>
+        </w:tcBorders>
+      </w:tcPr>
+    </w:tblStylePr>
+    <w:tblStylePr w:type="firstCol">
+      <w:rPr>
+        <w:b/>
+        <w:bCs/>
+      </w:rPr>
+    </w:tblStylePr>
+    <w:tblStylePr w:type="lastCol">
+      <w:rPr>
+        <w:b/>
+        <w:bCs/>
+      </w:rPr>
+    </w:tblStylePr>
+    <w:tblStylePr w:type="band1Vert">
+      <w:tblPr/>
+      <w:tcPr>
+        <w:tcBorders>
+          <w:top w:val="single" w:sz="8" w:space="0" w:color="4F81BD" w:themeColor="accent1"/>
+          <w:left w:val="single" w:sz="8" w:space="0" w:color="4F81BD" w:themeColor="accent1"/>
+          <w:bottom w:val="single" w:sz="8" w:space="0" w:color="4F81BD" w:themeColor="accent1"/>
+          <w:right w:val="single" w:sz="8" w:space="0" w:color="4F81BD" w:themeColor="accent1"/>
+        </w:tcBorders>
+      </w:tcPr>
+    </w:tblStylePr>
+    <w:tblStylePr w:type="band1Horz">
+      <w:tblPr/>
+      <w:tcPr>
+        <w:tcBorders>
+          <w:top w:val="single" w:sz="8" w:space="0" w:color="4F81BD" w:themeColor="accent1"/>
+          <w:left w:val="single" w:sz="8" w:space="0" w:color="4F81BD" w:themeColor="accent1"/>
+          <w:bottom w:val="single" w:sz="8" w:space="0" w:color="4F81BD" w:themeColor="accent1"/>
+          <w:right w:val="single" w:sz="8" w:space="0" w:color="4F81BD" w:themeColor="accent1"/>
+        </w:tcBorders>
+      </w:tcPr>
+    </w:tblStylePr>
+  </w:style>
 </w:styles>
 </file>
 
@@ -32991,7 +33425,7 @@
 </file>
 
 <file path=customXml/itemProps2.xml><?xml version="1.0" encoding="utf-8"?>
-<ds:datastoreItem xmlns:ds="http://schemas.openxmlformats.org/officeDocument/2006/customXml" ds:itemID="{5096129C-1FC2-4103-898F-A8E90D3BB799}">
+<ds:datastoreItem xmlns:ds="http://schemas.openxmlformats.org/officeDocument/2006/customXml" ds:itemID="{EFA8C5D6-BAD4-4373-8EBF-CBBC23E2131E}">
   <ds:schemaRefs>
     <ds:schemaRef ds:uri="http://schemas.openxmlformats.org/officeDocument/2006/bibliography"/>
   </ds:schemaRefs>

</xml_diff>